<commit_message>
Test Document now has device requirements
</commit_message>
<xml_diff>
--- a/Documents/Testing Document.docx
+++ b/Documents/Testing Document.docx
@@ -1,6 +1,6 @@
 
 <file path=word/document.xml><?xml version="1.0" encoding="utf-8"?>
-<w:document xmlns:wpc="http://schemas.microsoft.com/office/word/2010/wordprocessingCanvas" xmlns:cx="http://schemas.microsoft.com/office/drawing/2014/chartex" xmlns:cx1="http://schemas.microsoft.com/office/drawing/2015/9/8/chartex" xmlns:mc="http://schemas.openxmlformats.org/markup-compatibility/2006" xmlns:o="urn:schemas-microsoft-com:office:office" xmlns:r="http://schemas.openxmlformats.org/officeDocument/2006/relationships" xmlns:m="http://schemas.openxmlformats.org/officeDocument/2006/math" xmlns:v="urn:schemas-microsoft-com:vml" xmlns:wp14="http://schemas.microsoft.com/office/word/2010/wordprocessingDrawing" xmlns:wp="http://schemas.openxmlformats.org/drawingml/2006/wordprocessingDrawing" xmlns:w10="urn:schemas-microsoft-com:office:word" xmlns:w="http://schemas.openxmlformats.org/wordprocessingml/2006/main" xmlns:w14="http://schemas.microsoft.com/office/word/2010/wordml" xmlns:w15="http://schemas.microsoft.com/office/word/2012/wordml" xmlns:w16se="http://schemas.microsoft.com/office/word/2015/wordml/symex" xmlns:wpg="http://schemas.microsoft.com/office/word/2010/wordprocessingGroup" xmlns:wpi="http://schemas.microsoft.com/office/word/2010/wordprocessingInk" xmlns:wne="http://schemas.microsoft.com/office/word/2006/wordml" xmlns:wps="http://schemas.microsoft.com/office/word/2010/wordprocessingShape" mc:Ignorable="w14 w15 w16se wp14">
+<w:document xmlns:wpc="http://schemas.microsoft.com/office/word/2010/wordprocessingCanvas" xmlns:cx="http://schemas.microsoft.com/office/drawing/2014/chartex" xmlns:cx1="http://schemas.microsoft.com/office/drawing/2015/9/8/chartex" xmlns:cx2="http://schemas.microsoft.com/office/drawing/2015/10/21/chartex" xmlns:cx3="http://schemas.microsoft.com/office/drawing/2016/5/9/chartex" xmlns:cx4="http://schemas.microsoft.com/office/drawing/2016/5/10/chartex" xmlns:cx5="http://schemas.microsoft.com/office/drawing/2016/5/11/chartex" xmlns:cx6="http://schemas.microsoft.com/office/drawing/2016/5/12/chartex" xmlns:cx7="http://schemas.microsoft.com/office/drawing/2016/5/13/chartex" xmlns:cx8="http://schemas.microsoft.com/office/drawing/2016/5/14/chartex" xmlns:mc="http://schemas.openxmlformats.org/markup-compatibility/2006" xmlns:aink="http://schemas.microsoft.com/office/drawing/2016/ink" xmlns:am3d="http://schemas.microsoft.com/office/drawing/2017/model3d" xmlns:o="urn:schemas-microsoft-com:office:office" xmlns:r="http://schemas.openxmlformats.org/officeDocument/2006/relationships" xmlns:m="http://schemas.openxmlformats.org/officeDocument/2006/math" xmlns:v="urn:schemas-microsoft-com:vml" xmlns:wp14="http://schemas.microsoft.com/office/word/2010/wordprocessingDrawing" xmlns:wp="http://schemas.openxmlformats.org/drawingml/2006/wordprocessingDrawing" xmlns:w10="urn:schemas-microsoft-com:office:word" xmlns:w="http://schemas.openxmlformats.org/wordprocessingml/2006/main" xmlns:w14="http://schemas.microsoft.com/office/word/2010/wordml" xmlns:w15="http://schemas.microsoft.com/office/word/2012/wordml" xmlns:w16cid="http://schemas.microsoft.com/office/word/2016/wordml/cid" xmlns:w16se="http://schemas.microsoft.com/office/word/2015/wordml/symex" xmlns:wpg="http://schemas.microsoft.com/office/word/2010/wordprocessingGroup" xmlns:wpi="http://schemas.microsoft.com/office/word/2010/wordprocessingInk" xmlns:wne="http://schemas.microsoft.com/office/word/2006/wordml" xmlns:wps="http://schemas.microsoft.com/office/word/2010/wordprocessingShape" mc:Ignorable="w14 w15 w16se w16cid wp14">
   <w:body>
     <w:p>
       <w:pPr>
@@ -53,7 +53,9 @@
               <w:tab w:val="right" w:leader="dot" w:pos="9016"/>
             </w:tabs>
             <w:rPr>
+              <w:rFonts w:eastAsiaTheme="minorEastAsia"/>
               <w:noProof/>
+              <w:lang w:eastAsia="en-AU"/>
             </w:rPr>
           </w:pPr>
           <w:r>
@@ -65,7 +67,7 @@
           <w:r>
             <w:fldChar w:fldCharType="separate"/>
           </w:r>
-          <w:hyperlink w:anchor="_Toc24620165" w:history="1">
+          <w:hyperlink w:anchor="_Toc25009776" w:history="1">
             <w:r>
               <w:rPr>
                 <w:rStyle w:val="Hyperlink"/>
@@ -92,7 +94,7 @@
                 <w:noProof/>
                 <w:webHidden/>
               </w:rPr>
-              <w:instrText xml:space="preserve"> PAGEREF _Toc24620165 \h </w:instrText>
+              <w:instrText xml:space="preserve"> PAGEREF _Toc25009776 \h </w:instrText>
             </w:r>
             <w:r>
               <w:rPr>
@@ -130,10 +132,12 @@
               <w:tab w:val="right" w:leader="dot" w:pos="9016"/>
             </w:tabs>
             <w:rPr>
+              <w:rFonts w:eastAsiaTheme="minorEastAsia"/>
               <w:noProof/>
+              <w:lang w:eastAsia="en-AU"/>
             </w:rPr>
           </w:pPr>
-          <w:hyperlink w:anchor="_Toc24620166" w:history="1">
+          <w:hyperlink w:anchor="_Toc25009777" w:history="1">
             <w:r>
               <w:rPr>
                 <w:rStyle w:val="Hyperlink"/>
@@ -160,7 +164,7 @@
                 <w:noProof/>
                 <w:webHidden/>
               </w:rPr>
-              <w:instrText xml:space="preserve"> PAGEREF _Toc24620166 \h </w:instrText>
+              <w:instrText xml:space="preserve"> PAGEREF _Toc25009777 \h </w:instrText>
             </w:r>
             <w:r>
               <w:rPr>
@@ -198,16 +202,18 @@
               <w:tab w:val="right" w:leader="dot" w:pos="9016"/>
             </w:tabs>
             <w:rPr>
+              <w:rFonts w:eastAsiaTheme="minorEastAsia"/>
               <w:noProof/>
+              <w:lang w:eastAsia="en-AU"/>
             </w:rPr>
           </w:pPr>
-          <w:hyperlink w:anchor="_Toc24620167" w:history="1">
+          <w:hyperlink w:anchor="_Toc25009778" w:history="1">
             <w:r>
               <w:rPr>
                 <w:rStyle w:val="Hyperlink"/>
                 <w:noProof/>
               </w:rPr>
-              <w:t>Testing Case</w:t>
+              <w:t>Device Requirements</w:t>
             </w:r>
             <w:r>
               <w:rPr>
@@ -228,7 +234,287 @@
                 <w:noProof/>
                 <w:webHidden/>
               </w:rPr>
-              <w:instrText xml:space="preserve"> PAGEREF _Toc24620167 \h </w:instrText>
+              <w:instrText xml:space="preserve"> PAGEREF _Toc25009778 \h </w:instrText>
+            </w:r>
+            <w:r>
+              <w:rPr>
+                <w:noProof/>
+                <w:webHidden/>
+              </w:rPr>
+            </w:r>
+            <w:r>
+              <w:rPr>
+                <w:noProof/>
+                <w:webHidden/>
+              </w:rPr>
+              <w:fldChar w:fldCharType="separate"/>
+            </w:r>
+            <w:r>
+              <w:rPr>
+                <w:noProof/>
+                <w:webHidden/>
+              </w:rPr>
+              <w:t>3</w:t>
+            </w:r>
+            <w:r>
+              <w:rPr>
+                <w:noProof/>
+                <w:webHidden/>
+              </w:rPr>
+              <w:fldChar w:fldCharType="end"/>
+            </w:r>
+          </w:hyperlink>
+        </w:p>
+        <w:p>
+          <w:pPr>
+            <w:pStyle w:val="TOC2"/>
+            <w:tabs>
+              <w:tab w:val="right" w:leader="dot" w:pos="9016"/>
+            </w:tabs>
+            <w:rPr>
+              <w:rFonts w:eastAsiaTheme="minorEastAsia"/>
+              <w:noProof/>
+              <w:lang w:eastAsia="en-AU"/>
+            </w:rPr>
+          </w:pPr>
+          <w:hyperlink w:anchor="_Toc25009779" w:history="1">
+            <w:r>
+              <w:rPr>
+                <w:rStyle w:val="Hyperlink"/>
+                <w:noProof/>
+              </w:rPr>
+              <w:t>Computers</w:t>
+            </w:r>
+            <w:r>
+              <w:rPr>
+                <w:noProof/>
+                <w:webHidden/>
+              </w:rPr>
+              <w:tab/>
+            </w:r>
+            <w:r>
+              <w:rPr>
+                <w:noProof/>
+                <w:webHidden/>
+              </w:rPr>
+              <w:fldChar w:fldCharType="begin"/>
+            </w:r>
+            <w:r>
+              <w:rPr>
+                <w:noProof/>
+                <w:webHidden/>
+              </w:rPr>
+              <w:instrText xml:space="preserve"> PAGEREF _Toc25009779 \h </w:instrText>
+            </w:r>
+            <w:r>
+              <w:rPr>
+                <w:noProof/>
+                <w:webHidden/>
+              </w:rPr>
+            </w:r>
+            <w:r>
+              <w:rPr>
+                <w:noProof/>
+                <w:webHidden/>
+              </w:rPr>
+              <w:fldChar w:fldCharType="separate"/>
+            </w:r>
+            <w:r>
+              <w:rPr>
+                <w:noProof/>
+                <w:webHidden/>
+              </w:rPr>
+              <w:t>3</w:t>
+            </w:r>
+            <w:r>
+              <w:rPr>
+                <w:noProof/>
+                <w:webHidden/>
+              </w:rPr>
+              <w:fldChar w:fldCharType="end"/>
+            </w:r>
+          </w:hyperlink>
+        </w:p>
+        <w:p>
+          <w:pPr>
+            <w:pStyle w:val="TOC2"/>
+            <w:tabs>
+              <w:tab w:val="right" w:leader="dot" w:pos="9016"/>
+            </w:tabs>
+            <w:rPr>
+              <w:rFonts w:eastAsiaTheme="minorEastAsia"/>
+              <w:noProof/>
+              <w:lang w:eastAsia="en-AU"/>
+            </w:rPr>
+          </w:pPr>
+          <w:hyperlink w:anchor="_Toc25009780" w:history="1">
+            <w:r>
+              <w:rPr>
+                <w:rStyle w:val="Hyperlink"/>
+                <w:noProof/>
+              </w:rPr>
+              <w:t>Tablets and Mobiles</w:t>
+            </w:r>
+            <w:r>
+              <w:rPr>
+                <w:noProof/>
+                <w:webHidden/>
+              </w:rPr>
+              <w:tab/>
+            </w:r>
+            <w:r>
+              <w:rPr>
+                <w:noProof/>
+                <w:webHidden/>
+              </w:rPr>
+              <w:fldChar w:fldCharType="begin"/>
+            </w:r>
+            <w:r>
+              <w:rPr>
+                <w:noProof/>
+                <w:webHidden/>
+              </w:rPr>
+              <w:instrText xml:space="preserve"> PAGEREF _Toc25009780 \h </w:instrText>
+            </w:r>
+            <w:r>
+              <w:rPr>
+                <w:noProof/>
+                <w:webHidden/>
+              </w:rPr>
+            </w:r>
+            <w:r>
+              <w:rPr>
+                <w:noProof/>
+                <w:webHidden/>
+              </w:rPr>
+              <w:fldChar w:fldCharType="separate"/>
+            </w:r>
+            <w:r>
+              <w:rPr>
+                <w:noProof/>
+                <w:webHidden/>
+              </w:rPr>
+              <w:t>3</w:t>
+            </w:r>
+            <w:r>
+              <w:rPr>
+                <w:noProof/>
+                <w:webHidden/>
+              </w:rPr>
+              <w:fldChar w:fldCharType="end"/>
+            </w:r>
+          </w:hyperlink>
+        </w:p>
+        <w:p>
+          <w:pPr>
+            <w:pStyle w:val="TOC3"/>
+            <w:tabs>
+              <w:tab w:val="right" w:leader="dot" w:pos="9016"/>
+            </w:tabs>
+            <w:rPr>
+              <w:rFonts w:eastAsiaTheme="minorEastAsia"/>
+              <w:noProof/>
+              <w:lang w:eastAsia="en-AU"/>
+            </w:rPr>
+          </w:pPr>
+          <w:hyperlink w:anchor="_Toc25009781" w:history="1">
+            <w:r>
+              <w:rPr>
+                <w:rStyle w:val="Hyperlink"/>
+                <w:noProof/>
+              </w:rPr>
+              <w:t>Apple</w:t>
+            </w:r>
+            <w:r>
+              <w:rPr>
+                <w:noProof/>
+                <w:webHidden/>
+              </w:rPr>
+              <w:tab/>
+            </w:r>
+            <w:r>
+              <w:rPr>
+                <w:noProof/>
+                <w:webHidden/>
+              </w:rPr>
+              <w:fldChar w:fldCharType="begin"/>
+            </w:r>
+            <w:r>
+              <w:rPr>
+                <w:noProof/>
+                <w:webHidden/>
+              </w:rPr>
+              <w:instrText xml:space="preserve"> PAGEREF _Toc25009781 \h </w:instrText>
+            </w:r>
+            <w:r>
+              <w:rPr>
+                <w:noProof/>
+                <w:webHidden/>
+              </w:rPr>
+            </w:r>
+            <w:r>
+              <w:rPr>
+                <w:noProof/>
+                <w:webHidden/>
+              </w:rPr>
+              <w:fldChar w:fldCharType="separate"/>
+            </w:r>
+            <w:r>
+              <w:rPr>
+                <w:noProof/>
+                <w:webHidden/>
+              </w:rPr>
+              <w:t>3</w:t>
+            </w:r>
+            <w:r>
+              <w:rPr>
+                <w:noProof/>
+                <w:webHidden/>
+              </w:rPr>
+              <w:fldChar w:fldCharType="end"/>
+            </w:r>
+          </w:hyperlink>
+        </w:p>
+        <w:p>
+          <w:pPr>
+            <w:pStyle w:val="TOC3"/>
+            <w:tabs>
+              <w:tab w:val="right" w:leader="dot" w:pos="9016"/>
+            </w:tabs>
+            <w:rPr>
+              <w:rFonts w:eastAsiaTheme="minorEastAsia"/>
+              <w:noProof/>
+              <w:lang w:eastAsia="en-AU"/>
+            </w:rPr>
+          </w:pPr>
+          <w:hyperlink w:anchor="_Toc25009782" w:history="1">
+            <w:r>
+              <w:rPr>
+                <w:rStyle w:val="Hyperlink"/>
+                <w:noProof/>
+              </w:rPr>
+              <w:t>Android</w:t>
+            </w:r>
+            <w:r>
+              <w:rPr>
+                <w:noProof/>
+                <w:webHidden/>
+              </w:rPr>
+              <w:tab/>
+            </w:r>
+            <w:r>
+              <w:rPr>
+                <w:noProof/>
+                <w:webHidden/>
+              </w:rPr>
+              <w:fldChar w:fldCharType="begin"/>
+            </w:r>
+            <w:r>
+              <w:rPr>
+                <w:noProof/>
+                <w:webHidden/>
+              </w:rPr>
+              <w:instrText xml:space="preserve"> PAGEREF _Toc25009782 \h </w:instrText>
             </w:r>
             <w:r>
               <w:rPr>
@@ -266,15 +552,87 @@
               <w:tab w:val="right" w:leader="dot" w:pos="9016"/>
             </w:tabs>
             <w:rPr>
+              <w:rFonts w:eastAsiaTheme="minorEastAsia"/>
               <w:noProof/>
+              <w:lang w:eastAsia="en-AU"/>
             </w:rPr>
           </w:pPr>
-          <w:hyperlink w:anchor="_Toc24620168" w:history="1">
+          <w:hyperlink w:anchor="_Toc25009783" w:history="1">
             <w:r>
               <w:rPr>
                 <w:rStyle w:val="Hyperlink"/>
                 <w:noProof/>
               </w:rPr>
+              <w:t>Testing Case</w:t>
+            </w:r>
+            <w:r>
+              <w:rPr>
+                <w:noProof/>
+                <w:webHidden/>
+              </w:rPr>
+              <w:tab/>
+            </w:r>
+            <w:r>
+              <w:rPr>
+                <w:noProof/>
+                <w:webHidden/>
+              </w:rPr>
+              <w:fldChar w:fldCharType="begin"/>
+            </w:r>
+            <w:r>
+              <w:rPr>
+                <w:noProof/>
+                <w:webHidden/>
+              </w:rPr>
+              <w:instrText xml:space="preserve"> PAGEREF _Toc25009783 \h </w:instrText>
+            </w:r>
+            <w:r>
+              <w:rPr>
+                <w:noProof/>
+                <w:webHidden/>
+              </w:rPr>
+            </w:r>
+            <w:r>
+              <w:rPr>
+                <w:noProof/>
+                <w:webHidden/>
+              </w:rPr>
+              <w:fldChar w:fldCharType="separate"/>
+            </w:r>
+            <w:r>
+              <w:rPr>
+                <w:noProof/>
+                <w:webHidden/>
+              </w:rPr>
+              <w:t>3</w:t>
+            </w:r>
+            <w:r>
+              <w:rPr>
+                <w:noProof/>
+                <w:webHidden/>
+              </w:rPr>
+              <w:fldChar w:fldCharType="end"/>
+            </w:r>
+          </w:hyperlink>
+        </w:p>
+        <w:p>
+          <w:pPr>
+            <w:pStyle w:val="TOC1"/>
+            <w:tabs>
+              <w:tab w:val="right" w:leader="dot" w:pos="9016"/>
+            </w:tabs>
+            <w:rPr>
+              <w:rFonts w:eastAsiaTheme="minorEastAsia"/>
+              <w:noProof/>
+              <w:lang w:eastAsia="en-AU"/>
+            </w:rPr>
+          </w:pPr>
+          <w:hyperlink w:anchor="_Toc25009784" w:history="1">
+            <w:r>
+              <w:rPr>
+                <w:rStyle w:val="Hyperlink"/>
+                <w:noProof/>
+              </w:rPr>
               <w:t>Responsive Layout</w:t>
             </w:r>
             <w:r>
@@ -296,7 +654,7 @@
                 <w:noProof/>
                 <w:webHidden/>
               </w:rPr>
-              <w:instrText xml:space="preserve"> PAGEREF _Toc24620168 \h </w:instrText>
+              <w:instrText xml:space="preserve"> PAGEREF _Toc25009784 \h </w:instrText>
             </w:r>
             <w:r>
               <w:rPr>
@@ -316,7 +674,7 @@
                 <w:noProof/>
                 <w:webHidden/>
               </w:rPr>
-              <w:t>4</w:t>
+              <w:t>5</w:t>
             </w:r>
             <w:r>
               <w:rPr>
@@ -334,10 +692,12 @@
               <w:tab w:val="right" w:leader="dot" w:pos="9016"/>
             </w:tabs>
             <w:rPr>
+              <w:rFonts w:eastAsiaTheme="minorEastAsia"/>
               <w:noProof/>
+              <w:lang w:eastAsia="en-AU"/>
             </w:rPr>
           </w:pPr>
-          <w:hyperlink w:anchor="_Toc24620169" w:history="1">
+          <w:hyperlink w:anchor="_Toc25009785" w:history="1">
             <w:r>
               <w:rPr>
                 <w:rStyle w:val="Hyperlink"/>
@@ -364,7 +724,7 @@
                 <w:noProof/>
                 <w:webHidden/>
               </w:rPr>
-              <w:instrText xml:space="preserve"> PAGEREF _Toc24620169 \h </w:instrText>
+              <w:instrText xml:space="preserve"> PAGEREF _Toc25009785 \h </w:instrText>
             </w:r>
             <w:r>
               <w:rPr>
@@ -384,7 +744,7 @@
                 <w:noProof/>
                 <w:webHidden/>
               </w:rPr>
-              <w:t>5</w:t>
+              <w:t>6</w:t>
             </w:r>
             <w:r>
               <w:rPr>
@@ -402,16 +762,18 @@
               <w:tab w:val="right" w:leader="dot" w:pos="9016"/>
             </w:tabs>
             <w:rPr>
+              <w:rFonts w:eastAsiaTheme="minorEastAsia"/>
               <w:noProof/>
+              <w:lang w:eastAsia="en-AU"/>
             </w:rPr>
           </w:pPr>
-          <w:hyperlink w:anchor="_Toc24620170" w:history="1">
+          <w:hyperlink w:anchor="_Toc25009786" w:history="1">
             <w:r>
               <w:rPr>
                 <w:rStyle w:val="Hyperlink"/>
                 <w:noProof/>
               </w:rPr>
-              <w:t>Desktop</w:t>
+              <w:t>Desktop 1920x1080</w:t>
             </w:r>
             <w:r>
               <w:rPr>
@@ -432,7 +794,7 @@
                 <w:noProof/>
                 <w:webHidden/>
               </w:rPr>
-              <w:instrText xml:space="preserve"> PAGEREF _Toc24620170 \h </w:instrText>
+              <w:instrText xml:space="preserve"> PAGEREF _Toc25009786 \h </w:instrText>
             </w:r>
             <w:r>
               <w:rPr>
@@ -452,7 +814,7 @@
                 <w:noProof/>
                 <w:webHidden/>
               </w:rPr>
-              <w:t>5</w:t>
+              <w:t>6</w:t>
             </w:r>
             <w:r>
               <w:rPr>
@@ -470,16 +832,18 @@
               <w:tab w:val="right" w:leader="dot" w:pos="9016"/>
             </w:tabs>
             <w:rPr>
+              <w:rFonts w:eastAsiaTheme="minorEastAsia"/>
               <w:noProof/>
+              <w:lang w:eastAsia="en-AU"/>
             </w:rPr>
           </w:pPr>
-          <w:hyperlink w:anchor="_Toc24620171" w:history="1">
+          <w:hyperlink w:anchor="_Toc25009787" w:history="1">
             <w:r>
               <w:rPr>
                 <w:rStyle w:val="Hyperlink"/>
                 <w:noProof/>
               </w:rPr>
-              <w:t>Tablet</w:t>
+              <w:t>Tablet 800 x 1280 Portrait</w:t>
             </w:r>
             <w:r>
               <w:rPr>
@@ -500,7 +864,7 @@
                 <w:noProof/>
                 <w:webHidden/>
               </w:rPr>
-              <w:instrText xml:space="preserve"> PAGEREF _Toc24620171 \h </w:instrText>
+              <w:instrText xml:space="preserve"> PAGEREF _Toc25009787 \h </w:instrText>
             </w:r>
             <w:r>
               <w:rPr>
@@ -520,7 +884,7 @@
                 <w:noProof/>
                 <w:webHidden/>
               </w:rPr>
-              <w:t>6</w:t>
+              <w:t>7</w:t>
             </w:r>
             <w:r>
               <w:rPr>
@@ -538,16 +902,18 @@
               <w:tab w:val="right" w:leader="dot" w:pos="9016"/>
             </w:tabs>
             <w:rPr>
+              <w:rFonts w:eastAsiaTheme="minorEastAsia"/>
               <w:noProof/>
+              <w:lang w:eastAsia="en-AU"/>
             </w:rPr>
           </w:pPr>
-          <w:hyperlink w:anchor="_Toc24620172" w:history="1">
+          <w:hyperlink w:anchor="_Toc25009788" w:history="1">
             <w:r>
               <w:rPr>
                 <w:rStyle w:val="Hyperlink"/>
                 <w:noProof/>
               </w:rPr>
-              <w:t>Mobile</w:t>
+              <w:t>Tablet 1280x800 Landscape</w:t>
             </w:r>
             <w:r>
               <w:rPr>
@@ -568,7 +934,7 @@
                 <w:noProof/>
                 <w:webHidden/>
               </w:rPr>
-              <w:instrText xml:space="preserve"> PAGEREF _Toc24620172 \h </w:instrText>
+              <w:instrText xml:space="preserve"> PAGEREF _Toc25009788 \h </w:instrText>
             </w:r>
             <w:r>
               <w:rPr>
@@ -588,7 +954,147 @@
                 <w:noProof/>
                 <w:webHidden/>
               </w:rPr>
-              <w:t>7</w:t>
+              <w:t>8</w:t>
+            </w:r>
+            <w:r>
+              <w:rPr>
+                <w:noProof/>
+                <w:webHidden/>
+              </w:rPr>
+              <w:fldChar w:fldCharType="end"/>
+            </w:r>
+          </w:hyperlink>
+        </w:p>
+        <w:p>
+          <w:pPr>
+            <w:pStyle w:val="TOC3"/>
+            <w:tabs>
+              <w:tab w:val="right" w:leader="dot" w:pos="9016"/>
+            </w:tabs>
+            <w:rPr>
+              <w:rFonts w:eastAsiaTheme="minorEastAsia"/>
+              <w:noProof/>
+              <w:lang w:eastAsia="en-AU"/>
+            </w:rPr>
+          </w:pPr>
+          <w:hyperlink w:anchor="_Toc25009789" w:history="1">
+            <w:r>
+              <w:rPr>
+                <w:rStyle w:val="Hyperlink"/>
+                <w:noProof/>
+              </w:rPr>
+              <w:t>Mobile 375x667 Portrait e.g. Iphone 6</w:t>
+            </w:r>
+            <w:r>
+              <w:rPr>
+                <w:noProof/>
+                <w:webHidden/>
+              </w:rPr>
+              <w:tab/>
+            </w:r>
+            <w:r>
+              <w:rPr>
+                <w:noProof/>
+                <w:webHidden/>
+              </w:rPr>
+              <w:fldChar w:fldCharType="begin"/>
+            </w:r>
+            <w:r>
+              <w:rPr>
+                <w:noProof/>
+                <w:webHidden/>
+              </w:rPr>
+              <w:instrText xml:space="preserve"> PAGEREF _Toc25009789 \h </w:instrText>
+            </w:r>
+            <w:r>
+              <w:rPr>
+                <w:noProof/>
+                <w:webHidden/>
+              </w:rPr>
+            </w:r>
+            <w:r>
+              <w:rPr>
+                <w:noProof/>
+                <w:webHidden/>
+              </w:rPr>
+              <w:fldChar w:fldCharType="separate"/>
+            </w:r>
+            <w:r>
+              <w:rPr>
+                <w:noProof/>
+                <w:webHidden/>
+              </w:rPr>
+              <w:t>8</w:t>
+            </w:r>
+            <w:r>
+              <w:rPr>
+                <w:noProof/>
+                <w:webHidden/>
+              </w:rPr>
+              <w:fldChar w:fldCharType="end"/>
+            </w:r>
+          </w:hyperlink>
+        </w:p>
+        <w:p>
+          <w:pPr>
+            <w:pStyle w:val="TOC3"/>
+            <w:tabs>
+              <w:tab w:val="right" w:leader="dot" w:pos="9016"/>
+            </w:tabs>
+            <w:rPr>
+              <w:rFonts w:eastAsiaTheme="minorEastAsia"/>
+              <w:noProof/>
+              <w:lang w:eastAsia="en-AU"/>
+            </w:rPr>
+          </w:pPr>
+          <w:hyperlink w:anchor="_Toc25009790" w:history="1">
+            <w:r>
+              <w:rPr>
+                <w:rStyle w:val="Hyperlink"/>
+                <w:noProof/>
+              </w:rPr>
+              <w:t>Mobile 667x375 Landscape e.g. Iphone 6</w:t>
+            </w:r>
+            <w:r>
+              <w:rPr>
+                <w:noProof/>
+                <w:webHidden/>
+              </w:rPr>
+              <w:tab/>
+            </w:r>
+            <w:r>
+              <w:rPr>
+                <w:noProof/>
+                <w:webHidden/>
+              </w:rPr>
+              <w:fldChar w:fldCharType="begin"/>
+            </w:r>
+            <w:r>
+              <w:rPr>
+                <w:noProof/>
+                <w:webHidden/>
+              </w:rPr>
+              <w:instrText xml:space="preserve"> PAGEREF _Toc25009790 \h </w:instrText>
+            </w:r>
+            <w:r>
+              <w:rPr>
+                <w:noProof/>
+                <w:webHidden/>
+              </w:rPr>
+            </w:r>
+            <w:r>
+              <w:rPr>
+                <w:noProof/>
+                <w:webHidden/>
+              </w:rPr>
+              <w:fldChar w:fldCharType="separate"/>
+            </w:r>
+            <w:r>
+              <w:rPr>
+                <w:noProof/>
+                <w:webHidden/>
+              </w:rPr>
+              <w:t>9</w:t>
             </w:r>
             <w:r>
               <w:rPr>
@@ -606,10 +1112,12 @@
               <w:tab w:val="right" w:leader="dot" w:pos="9016"/>
             </w:tabs>
             <w:rPr>
+              <w:rFonts w:eastAsiaTheme="minorEastAsia"/>
               <w:noProof/>
+              <w:lang w:eastAsia="en-AU"/>
             </w:rPr>
           </w:pPr>
-          <w:hyperlink w:anchor="_Toc24620173" w:history="1">
+          <w:hyperlink w:anchor="_Toc25009791" w:history="1">
             <w:r>
               <w:rPr>
                 <w:rStyle w:val="Hyperlink"/>
@@ -636,7 +1144,7 @@
                 <w:noProof/>
                 <w:webHidden/>
               </w:rPr>
-              <w:instrText xml:space="preserve"> PAGEREF _Toc24620173 \h </w:instrText>
+              <w:instrText xml:space="preserve"> PAGEREF _Toc25009791 \h </w:instrText>
             </w:r>
             <w:r>
               <w:rPr>
@@ -656,7 +1164,7 @@
                 <w:noProof/>
                 <w:webHidden/>
               </w:rPr>
-              <w:t>8</w:t>
+              <w:t>9</w:t>
             </w:r>
             <w:r>
               <w:rPr>
@@ -674,16 +1182,18 @@
               <w:tab w:val="right" w:leader="dot" w:pos="9016"/>
             </w:tabs>
             <w:rPr>
+              <w:rFonts w:eastAsiaTheme="minorEastAsia"/>
               <w:noProof/>
+              <w:lang w:eastAsia="en-AU"/>
             </w:rPr>
           </w:pPr>
-          <w:hyperlink w:anchor="_Toc24620174" w:history="1">
+          <w:hyperlink w:anchor="_Toc25009792" w:history="1">
             <w:r>
               <w:rPr>
                 <w:rStyle w:val="Hyperlink"/>
                 <w:noProof/>
               </w:rPr>
-              <w:t>Desktop</w:t>
+              <w:t>Desktop 1920x1080</w:t>
             </w:r>
             <w:r>
               <w:rPr>
@@ -704,7 +1214,7 @@
                 <w:noProof/>
                 <w:webHidden/>
               </w:rPr>
-              <w:instrText xml:space="preserve"> PAGEREF _Toc24620174 \h </w:instrText>
+              <w:instrText xml:space="preserve"> PAGEREF _Toc25009792 \h </w:instrText>
             </w:r>
             <w:r>
               <w:rPr>
@@ -724,7 +1234,7 @@
                 <w:noProof/>
                 <w:webHidden/>
               </w:rPr>
-              <w:t>8</w:t>
+              <w:t>9</w:t>
             </w:r>
             <w:r>
               <w:rPr>
@@ -742,16 +1252,18 @@
               <w:tab w:val="right" w:leader="dot" w:pos="9016"/>
             </w:tabs>
             <w:rPr>
+              <w:rFonts w:eastAsiaTheme="minorEastAsia"/>
               <w:noProof/>
+              <w:lang w:eastAsia="en-AU"/>
             </w:rPr>
           </w:pPr>
-          <w:hyperlink w:anchor="_Toc24620175" w:history="1">
+          <w:hyperlink w:anchor="_Toc25009793" w:history="1">
             <w:r>
               <w:rPr>
                 <w:rStyle w:val="Hyperlink"/>
                 <w:noProof/>
               </w:rPr>
-              <w:t>Tablet</w:t>
+              <w:t>Tablet 1280x800 Landscape</w:t>
             </w:r>
             <w:r>
               <w:rPr>
@@ -772,7 +1284,7 @@
                 <w:noProof/>
                 <w:webHidden/>
               </w:rPr>
-              <w:instrText xml:space="preserve"> PAGEREF _Toc24620175 \h </w:instrText>
+              <w:instrText xml:space="preserve"> PAGEREF _Toc25009793 \h </w:instrText>
             </w:r>
             <w:r>
               <w:rPr>
@@ -792,7 +1304,7 @@
                 <w:noProof/>
                 <w:webHidden/>
               </w:rPr>
-              <w:t>9</w:t>
+              <w:t>10</w:t>
             </w:r>
             <w:r>
               <w:rPr>
@@ -810,16 +1322,18 @@
               <w:tab w:val="right" w:leader="dot" w:pos="9016"/>
             </w:tabs>
             <w:rPr>
+              <w:rFonts w:eastAsiaTheme="minorEastAsia"/>
               <w:noProof/>
+              <w:lang w:eastAsia="en-AU"/>
             </w:rPr>
           </w:pPr>
-          <w:hyperlink w:anchor="_Toc24620176" w:history="1">
+          <w:hyperlink w:anchor="_Toc25009794" w:history="1">
             <w:r>
               <w:rPr>
                 <w:rStyle w:val="Hyperlink"/>
                 <w:noProof/>
               </w:rPr>
-              <w:t>Mobile</w:t>
+              <w:t>Tablet 1280x800 Portrait</w:t>
             </w:r>
             <w:r>
               <w:rPr>
@@ -840,7 +1354,7 @@
                 <w:noProof/>
                 <w:webHidden/>
               </w:rPr>
-              <w:instrText xml:space="preserve"> PAGEREF _Toc24620176 \h </w:instrText>
+              <w:instrText xml:space="preserve"> PAGEREF _Toc25009794 \h </w:instrText>
             </w:r>
             <w:r>
               <w:rPr>
@@ -860,7 +1374,147 @@
                 <w:noProof/>
                 <w:webHidden/>
               </w:rPr>
-              <w:t>10</w:t>
+              <w:t>11</w:t>
+            </w:r>
+            <w:r>
+              <w:rPr>
+                <w:noProof/>
+                <w:webHidden/>
+              </w:rPr>
+              <w:fldChar w:fldCharType="end"/>
+            </w:r>
+          </w:hyperlink>
+        </w:p>
+        <w:p>
+          <w:pPr>
+            <w:pStyle w:val="TOC3"/>
+            <w:tabs>
+              <w:tab w:val="right" w:leader="dot" w:pos="9016"/>
+            </w:tabs>
+            <w:rPr>
+              <w:rFonts w:eastAsiaTheme="minorEastAsia"/>
+              <w:noProof/>
+              <w:lang w:eastAsia="en-AU"/>
+            </w:rPr>
+          </w:pPr>
+          <w:hyperlink w:anchor="_Toc25009795" w:history="1">
+            <w:r>
+              <w:rPr>
+                <w:rStyle w:val="Hyperlink"/>
+                <w:noProof/>
+              </w:rPr>
+              <w:t>Mobile 375x667 Portrait e.g. Iphone 6</w:t>
+            </w:r>
+            <w:r>
+              <w:rPr>
+                <w:noProof/>
+                <w:webHidden/>
+              </w:rPr>
+              <w:tab/>
+            </w:r>
+            <w:r>
+              <w:rPr>
+                <w:noProof/>
+                <w:webHidden/>
+              </w:rPr>
+              <w:fldChar w:fldCharType="begin"/>
+            </w:r>
+            <w:r>
+              <w:rPr>
+                <w:noProof/>
+                <w:webHidden/>
+              </w:rPr>
+              <w:instrText xml:space="preserve"> PAGEREF _Toc25009795 \h </w:instrText>
+            </w:r>
+            <w:r>
+              <w:rPr>
+                <w:noProof/>
+                <w:webHidden/>
+              </w:rPr>
+            </w:r>
+            <w:r>
+              <w:rPr>
+                <w:noProof/>
+                <w:webHidden/>
+              </w:rPr>
+              <w:fldChar w:fldCharType="separate"/>
+            </w:r>
+            <w:r>
+              <w:rPr>
+                <w:noProof/>
+                <w:webHidden/>
+              </w:rPr>
+              <w:t>12</w:t>
+            </w:r>
+            <w:r>
+              <w:rPr>
+                <w:noProof/>
+                <w:webHidden/>
+              </w:rPr>
+              <w:fldChar w:fldCharType="end"/>
+            </w:r>
+          </w:hyperlink>
+        </w:p>
+        <w:p>
+          <w:pPr>
+            <w:pStyle w:val="TOC3"/>
+            <w:tabs>
+              <w:tab w:val="right" w:leader="dot" w:pos="9016"/>
+            </w:tabs>
+            <w:rPr>
+              <w:rFonts w:eastAsiaTheme="minorEastAsia"/>
+              <w:noProof/>
+              <w:lang w:eastAsia="en-AU"/>
+            </w:rPr>
+          </w:pPr>
+          <w:hyperlink w:anchor="_Toc25009796" w:history="1">
+            <w:r>
+              <w:rPr>
+                <w:rStyle w:val="Hyperlink"/>
+                <w:noProof/>
+              </w:rPr>
+              <w:t>Mobile 667x375 Landscape e.g. Iphone 6</w:t>
+            </w:r>
+            <w:r>
+              <w:rPr>
+                <w:noProof/>
+                <w:webHidden/>
+              </w:rPr>
+              <w:tab/>
+            </w:r>
+            <w:r>
+              <w:rPr>
+                <w:noProof/>
+                <w:webHidden/>
+              </w:rPr>
+              <w:fldChar w:fldCharType="begin"/>
+            </w:r>
+            <w:r>
+              <w:rPr>
+                <w:noProof/>
+                <w:webHidden/>
+              </w:rPr>
+              <w:instrText xml:space="preserve"> PAGEREF _Toc25009796 \h </w:instrText>
+            </w:r>
+            <w:r>
+              <w:rPr>
+                <w:noProof/>
+                <w:webHidden/>
+              </w:rPr>
+            </w:r>
+            <w:r>
+              <w:rPr>
+                <w:noProof/>
+                <w:webHidden/>
+              </w:rPr>
+              <w:fldChar w:fldCharType="separate"/>
+            </w:r>
+            <w:r>
+              <w:rPr>
+                <w:noProof/>
+                <w:webHidden/>
+              </w:rPr>
+              <w:t>12</w:t>
             </w:r>
             <w:r>
               <w:rPr>
@@ -893,7 +1547,7 @@
       <w:pPr>
         <w:pStyle w:val="Heading1"/>
       </w:pPr>
-      <w:bookmarkStart w:id="0" w:name="_Toc24620165"/>
+      <w:bookmarkStart w:id="0" w:name="_Toc25009776"/>
       <w:r>
         <w:lastRenderedPageBreak/>
         <w:t>Scope</w:t>
@@ -917,7 +1571,7 @@
       <w:pPr>
         <w:pStyle w:val="Heading1"/>
       </w:pPr>
-      <w:bookmarkStart w:id="1" w:name="_Toc24620166"/>
+      <w:bookmarkStart w:id="1" w:name="_Toc25009777"/>
       <w:r>
         <w:t>Changelog</w:t>
       </w:r>
@@ -1049,8 +1703,6 @@
             <w:r>
               <w:t>Jason</w:t>
             </w:r>
-            <w:bookmarkStart w:id="2" w:name="_GoBack"/>
-            <w:bookmarkEnd w:id="2"/>
           </w:p>
         </w:tc>
         <w:tc>
@@ -1064,17 +1716,202 @@
           </w:p>
         </w:tc>
       </w:tr>
+      <w:tr>
+        <w:tc>
+          <w:tcPr>
+            <w:tcW w:w="3004" w:type="dxa"/>
+          </w:tcPr>
+          <w:p>
+            <w:r>
+              <w:t>2.4</w:t>
+            </w:r>
+          </w:p>
+        </w:tc>
+        <w:tc>
+          <w:tcPr>
+            <w:tcW w:w="3006" w:type="dxa"/>
+          </w:tcPr>
+          <w:p>
+            <w:r>
+              <w:t>Jason</w:t>
+            </w:r>
+          </w:p>
+        </w:tc>
+        <w:tc>
+          <w:tcPr>
+            <w:tcW w:w="3006" w:type="dxa"/>
+          </w:tcPr>
+          <w:p>
+            <w:r>
+              <w:t>Added resolutions for devices</w:t>
+            </w:r>
+            <w:r>
+              <w:t xml:space="preserve"> and device requirements</w:t>
+            </w:r>
+            <w:bookmarkStart w:id="2" w:name="_GoBack"/>
+            <w:bookmarkEnd w:id="2"/>
+          </w:p>
+        </w:tc>
+      </w:tr>
     </w:tbl>
     <w:p/>
     <w:p>
       <w:pPr>
         <w:pStyle w:val="Heading1"/>
       </w:pPr>
-      <w:bookmarkStart w:id="3" w:name="_Toc24620167"/>
+      <w:bookmarkStart w:id="3" w:name="_Toc25009778"/>
+      <w:r>
+        <w:t>Device Requirements</w:t>
+      </w:r>
+      <w:bookmarkEnd w:id="3"/>
+    </w:p>
+    <w:p>
+      <w:pPr>
+        <w:pStyle w:val="Heading2"/>
+      </w:pPr>
+      <w:bookmarkStart w:id="4" w:name="_Toc25009779"/>
+      <w:r>
+        <w:t>Computers</w:t>
+      </w:r>
+      <w:bookmarkEnd w:id="4"/>
+    </w:p>
+    <w:p>
+      <w:pPr>
+        <w:pStyle w:val="ListParagraph"/>
+        <w:numPr>
+          <w:ilvl w:val="0"/>
+          <w:numId w:val="1"/>
+        </w:numPr>
+      </w:pPr>
+      <w:r>
+        <w:t>Windows 7, Windows 8, Windows 8.1, Windows 10 or later</w:t>
+      </w:r>
+    </w:p>
+    <w:p>
+      <w:pPr>
+        <w:pStyle w:val="ListParagraph"/>
+        <w:numPr>
+          <w:ilvl w:val="0"/>
+          <w:numId w:val="1"/>
+        </w:numPr>
+      </w:pPr>
+      <w:r>
+        <w:t>An Intel Pentium 4 processor or later that's SSE2 capable</w:t>
+      </w:r>
+    </w:p>
+    <w:p>
+      <w:pPr>
+        <w:pStyle w:val="ListParagraph"/>
+        <w:numPr>
+          <w:ilvl w:val="0"/>
+          <w:numId w:val="1"/>
+        </w:numPr>
+      </w:pPr>
+      <w:r>
+        <w:t>OS X Yosemite 10.10 or later</w:t>
+      </w:r>
+    </w:p>
+    <w:p>
+      <w:pPr>
+        <w:pStyle w:val="ListParagraph"/>
+        <w:numPr>
+          <w:ilvl w:val="0"/>
+          <w:numId w:val="1"/>
+        </w:numPr>
+      </w:pPr>
+      <w:r>
+        <w:t>64-bit Ubuntu 14.04+, Debian 8+, openSUSE 13.3+, or Fedora Linux 24+</w:t>
+      </w:r>
+    </w:p>
+    <w:p>
+      <w:pPr>
+        <w:pStyle w:val="Heading2"/>
+      </w:pPr>
+      <w:bookmarkStart w:id="5" w:name="_Toc25009780"/>
+      <w:r>
+        <w:t>Tablets and Mobiles</w:t>
+      </w:r>
+      <w:bookmarkEnd w:id="5"/>
+    </w:p>
+    <w:p>
+      <w:pPr>
+        <w:pStyle w:val="Heading3"/>
+      </w:pPr>
+      <w:bookmarkStart w:id="6" w:name="_Toc25009781"/>
+      <w:r>
+        <w:t>Apple</w:t>
+      </w:r>
+      <w:bookmarkEnd w:id="6"/>
+    </w:p>
+    <w:p>
+      <w:pPr>
+        <w:pStyle w:val="ListParagraph"/>
+        <w:numPr>
+          <w:ilvl w:val="0"/>
+          <w:numId w:val="2"/>
+        </w:numPr>
+      </w:pPr>
+      <w:r>
+        <w:t>iPad, iPhone, and iPod Touch</w:t>
+      </w:r>
+    </w:p>
+    <w:p>
+      <w:pPr>
+        <w:pStyle w:val="ListParagraph"/>
+        <w:numPr>
+          <w:ilvl w:val="0"/>
+          <w:numId w:val="2"/>
+        </w:numPr>
+      </w:pPr>
+      <w:r>
+        <w:t>iOS 10 or later</w:t>
+      </w:r>
+    </w:p>
+    <w:p>
+      <w:pPr>
+        <w:pStyle w:val="ListParagraph"/>
+        <w:numPr>
+          <w:ilvl w:val="0"/>
+          <w:numId w:val="2"/>
+        </w:numPr>
+      </w:pPr>
+      <w:r>
+        <w:t>All languages supported by the App Store</w:t>
+      </w:r>
+    </w:p>
+    <w:p>
+      <w:pPr>
+        <w:pStyle w:val="Heading3"/>
+      </w:pPr>
+      <w:bookmarkStart w:id="7" w:name="_Toc25009782"/>
+      <w:r>
+        <w:t>Android</w:t>
+      </w:r>
+      <w:bookmarkEnd w:id="7"/>
+    </w:p>
+    <w:p>
+      <w:pPr>
+        <w:pStyle w:val="ListParagraph"/>
+        <w:numPr>
+          <w:ilvl w:val="0"/>
+          <w:numId w:val="3"/>
+        </w:numPr>
+      </w:pPr>
+      <w:r>
+        <w:t>Chrome is available on phones and tablets running Android 4.4+ (KitKat).</w:t>
+      </w:r>
+    </w:p>
+    <w:p/>
+    <w:p/>
+    <w:p>
+      <w:pPr>
+        <w:pStyle w:val="Heading1"/>
+      </w:pPr>
+      <w:bookmarkStart w:id="8" w:name="_Toc25009783"/>
       <w:r>
         <w:t>Testing Case</w:t>
       </w:r>
-      <w:bookmarkEnd w:id="3"/>
+      <w:bookmarkEnd w:id="8"/>
     </w:p>
     <w:p>
       <w:r>
@@ -1131,6 +1968,7 @@
           </w:tcPr>
           <w:p>
             <w:r>
+              <w:lastRenderedPageBreak/>
               <w:t>1</w:t>
             </w:r>
           </w:p>
@@ -1156,80 +1994,10 @@
                 <w:lang w:eastAsia="en-AU"/>
               </w:rPr>
               <w:drawing>
-                <wp:inline distT="0" distB="0" distL="0" distR="0" wp14:anchorId="2BDA4871" wp14:editId="3DF744E2">
+                <wp:inline distT="0" distB="0" distL="0" distR="0" wp14:anchorId="5A5B8F0F" wp14:editId="058C1B34">
                   <wp:extent cx="2628464" cy="2020708"/>
                   <wp:effectExtent l="0" t="0" r="635" b="0"/>
                   <wp:docPr id="1" name="Picture 1"/>
-                  <wp:cNvGraphicFramePr>
-                    <a:graphicFrameLocks xmlns:a="http://schemas.openxmlformats.org/drawingml/2006/main" noChangeAspect="1"/>
-                  </wp:cNvGraphicFramePr>
-                  <a:graphic xmlns:a="http://schemas.openxmlformats.org/drawingml/2006/main">
-                    <a:graphicData uri="http://schemas.openxmlformats.org/drawingml/2006/picture">
-                      <pic:pic xmlns:pic="http://schemas.openxmlformats.org/drawingml/2006/picture">
-                        <pic:nvPicPr>
-                          <pic:cNvPr id="1" name=""/>
-                          <pic:cNvPicPr/>
-                        </pic:nvPicPr>
-                        <pic:blipFill>
-                          <a:blip r:embed="rId5"/>
-                          <a:stretch>
-                            <a:fillRect/>
-                          </a:stretch>
-                        </pic:blipFill>
-                        <pic:spPr>
-                          <a:xfrm>
-                            <a:off x="0" y="0"/>
-                            <a:ext cx="2646750" cy="2034766"/>
-                          </a:xfrm>
-                          <a:prstGeom prst="rect">
-                            <a:avLst/>
-                          </a:prstGeom>
-                        </pic:spPr>
-                      </pic:pic>
-                    </a:graphicData>
-                  </a:graphic>
-                </wp:inline>
-              </w:drawing>
-            </w:r>
-          </w:p>
-        </w:tc>
-      </w:tr>
-      <w:tr>
-        <w:tc>
-          <w:tcPr>
-            <w:tcW w:w="1819" w:type="dxa"/>
-          </w:tcPr>
-          <w:p>
-            <w:r>
-              <w:t>2</w:t>
-            </w:r>
-          </w:p>
-        </w:tc>
-        <w:tc>
-          <w:tcPr>
-            <w:tcW w:w="2121" w:type="dxa"/>
-          </w:tcPr>
-          <w:p>
-            <w:r>
-              <w:t>“Comedy” entered into genre detail box returns only comedy movies.</w:t>
-            </w:r>
-          </w:p>
-        </w:tc>
-        <w:tc>
-          <w:tcPr>
-            <w:tcW w:w="5076" w:type="dxa"/>
-          </w:tcPr>
-          <w:p>
-            <w:r>
-              <w:rPr>
-                <w:noProof/>
-                <w:lang w:eastAsia="en-AU"/>
-              </w:rPr>
-              <w:drawing>
-                <wp:inline distT="0" distB="0" distL="0" distR="0" wp14:anchorId="5E2B60EC" wp14:editId="61237E27">
-                  <wp:extent cx="2701079" cy="2076533"/>
-                  <wp:effectExtent l="0" t="0" r="4445" b="0"/>
-                  <wp:docPr id="2" name="Picture 2"/>
                   <wp:cNvGraphicFramePr>
                     <a:graphicFrameLocks xmlns:a="http://schemas.openxmlformats.org/drawingml/2006/main" noChangeAspect="1"/>
                   </wp:cNvGraphicFramePr>
@@ -1249,7 +2017,7 @@
                         <pic:spPr>
                           <a:xfrm>
                             <a:off x="0" y="0"/>
-                            <a:ext cx="2712208" cy="2085089"/>
+                            <a:ext cx="2646750" cy="2034766"/>
                           </a:xfrm>
                           <a:prstGeom prst="rect">
                             <a:avLst/>
@@ -1271,8 +2039,7 @@
           </w:tcPr>
           <w:p>
             <w:r>
-              <w:lastRenderedPageBreak/>
-              <w:t>3</w:t>
+              <w:t>2</w:t>
             </w:r>
           </w:p>
         </w:tc>
@@ -1282,10 +2049,7 @@
           </w:tcPr>
           <w:p>
             <w:r>
-              <w:t xml:space="preserve">“1995” entered into the year detail box returns only </w:t>
-            </w:r>
-            <w:r>
-              <w:t>movies that were released in “1995”.</w:t>
+              <w:t>“Comedy” entered into genre detail box returns only comedy movies.</w:t>
             </w:r>
           </w:p>
         </w:tc>
@@ -1300,10 +2064,10 @@
                 <w:lang w:eastAsia="en-AU"/>
               </w:rPr>
               <w:drawing>
-                <wp:inline distT="0" distB="0" distL="0" distR="0" wp14:anchorId="0B117474" wp14:editId="70C758A0">
-                  <wp:extent cx="3083761" cy="2370731"/>
-                  <wp:effectExtent l="0" t="0" r="2540" b="0"/>
-                  <wp:docPr id="3" name="Picture 3"/>
+                <wp:inline distT="0" distB="0" distL="0" distR="0" wp14:anchorId="6AFC4AD1" wp14:editId="6BCF2537">
+                  <wp:extent cx="2701079" cy="2076533"/>
+                  <wp:effectExtent l="0" t="0" r="4445" b="0"/>
+                  <wp:docPr id="2" name="Picture 2"/>
                   <wp:cNvGraphicFramePr>
                     <a:graphicFrameLocks xmlns:a="http://schemas.openxmlformats.org/drawingml/2006/main" noChangeAspect="1"/>
                   </wp:cNvGraphicFramePr>
@@ -1323,7 +2087,7 @@
                         <pic:spPr>
                           <a:xfrm>
                             <a:off x="0" y="0"/>
-                            <a:ext cx="3091634" cy="2376784"/>
+                            <a:ext cx="2712208" cy="2085089"/>
                           </a:xfrm>
                           <a:prstGeom prst="rect">
                             <a:avLst/>
@@ -1345,7 +2109,7 @@
           </w:tcPr>
           <w:p>
             <w:r>
-              <w:t>4</w:t>
+              <w:t>3</w:t>
             </w:r>
           </w:p>
         </w:tc>
@@ -1355,7 +2119,10 @@
           </w:tcPr>
           <w:p>
             <w:r>
-              <w:t>“NR” was entered into the rating detail box and returned only movies with a rating of NR.</w:t>
+              <w:t xml:space="preserve">“1995” entered into the year detail box returns only </w:t>
+            </w:r>
+            <w:r>
+              <w:t>movies that were released in “1995”.</w:t>
             </w:r>
           </w:p>
         </w:tc>
@@ -1370,10 +2137,10 @@
                 <w:lang w:eastAsia="en-AU"/>
               </w:rPr>
               <w:drawing>
-                <wp:inline distT="0" distB="0" distL="0" distR="0" wp14:anchorId="0B6C72BA" wp14:editId="7F3F9C39">
+                <wp:inline distT="0" distB="0" distL="0" distR="0" wp14:anchorId="04D3A166" wp14:editId="45E3879E">
                   <wp:extent cx="3083761" cy="2370731"/>
                   <wp:effectExtent l="0" t="0" r="2540" b="0"/>
-                  <wp:docPr id="4" name="Picture 4"/>
+                  <wp:docPr id="3" name="Picture 3"/>
                   <wp:cNvGraphicFramePr>
                     <a:graphicFrameLocks xmlns:a="http://schemas.openxmlformats.org/drawingml/2006/main" noChangeAspect="1"/>
                   </wp:cNvGraphicFramePr>
@@ -1393,6 +2160,77 @@
                         <pic:spPr>
                           <a:xfrm>
                             <a:off x="0" y="0"/>
+                            <a:ext cx="3091634" cy="2376784"/>
+                          </a:xfrm>
+                          <a:prstGeom prst="rect">
+                            <a:avLst/>
+                          </a:prstGeom>
+                        </pic:spPr>
+                      </pic:pic>
+                    </a:graphicData>
+                  </a:graphic>
+                </wp:inline>
+              </w:drawing>
+            </w:r>
+          </w:p>
+        </w:tc>
+      </w:tr>
+      <w:tr>
+        <w:tc>
+          <w:tcPr>
+            <w:tcW w:w="1819" w:type="dxa"/>
+          </w:tcPr>
+          <w:p>
+            <w:r>
+              <w:lastRenderedPageBreak/>
+              <w:t>4</w:t>
+            </w:r>
+          </w:p>
+        </w:tc>
+        <w:tc>
+          <w:tcPr>
+            <w:tcW w:w="2121" w:type="dxa"/>
+          </w:tcPr>
+          <w:p>
+            <w:r>
+              <w:t>“NR” was entered into the rating detail box and returned only movies with a rating of NR.</w:t>
+            </w:r>
+          </w:p>
+        </w:tc>
+        <w:tc>
+          <w:tcPr>
+            <w:tcW w:w="5076" w:type="dxa"/>
+          </w:tcPr>
+          <w:p>
+            <w:r>
+              <w:rPr>
+                <w:noProof/>
+                <w:lang w:eastAsia="en-AU"/>
+              </w:rPr>
+              <w:drawing>
+                <wp:inline distT="0" distB="0" distL="0" distR="0" wp14:anchorId="44D68FC4" wp14:editId="76562419">
+                  <wp:extent cx="3083761" cy="2370731"/>
+                  <wp:effectExtent l="0" t="0" r="2540" b="0"/>
+                  <wp:docPr id="4" name="Picture 4"/>
+                  <wp:cNvGraphicFramePr>
+                    <a:graphicFrameLocks xmlns:a="http://schemas.openxmlformats.org/drawingml/2006/main" noChangeAspect="1"/>
+                  </wp:cNvGraphicFramePr>
+                  <a:graphic xmlns:a="http://schemas.openxmlformats.org/drawingml/2006/main">
+                    <a:graphicData uri="http://schemas.openxmlformats.org/drawingml/2006/picture">
+                      <pic:pic xmlns:pic="http://schemas.openxmlformats.org/drawingml/2006/picture">
+                        <pic:nvPicPr>
+                          <pic:cNvPr id="1" name=""/>
+                          <pic:cNvPicPr/>
+                        </pic:nvPicPr>
+                        <pic:blipFill>
+                          <a:blip r:embed="rId9"/>
+                          <a:stretch>
+                            <a:fillRect/>
+                          </a:stretch>
+                        </pic:blipFill>
+                        <pic:spPr>
+                          <a:xfrm>
+                            <a:off x="0" y="0"/>
                             <a:ext cx="3100245" cy="2383403"/>
                           </a:xfrm>
                           <a:prstGeom prst="rect">
@@ -1414,11 +2252,11 @@
       <w:pPr>
         <w:pStyle w:val="Heading1"/>
       </w:pPr>
-      <w:bookmarkStart w:id="4" w:name="_Toc24620168"/>
+      <w:bookmarkStart w:id="9" w:name="_Toc25009784"/>
       <w:r>
         <w:t>Responsive Layout</w:t>
       </w:r>
-      <w:bookmarkEnd w:id="4"/>
+      <w:bookmarkEnd w:id="9"/>
     </w:p>
     <w:p>
       <w:r>
@@ -1439,22 +2277,25 @@
       <w:pPr>
         <w:pStyle w:val="Heading2"/>
       </w:pPr>
-      <w:bookmarkStart w:id="5" w:name="_Toc24620169"/>
+      <w:bookmarkStart w:id="10" w:name="_Toc25009785"/>
       <w:r>
         <w:lastRenderedPageBreak/>
         <w:t>Home Page</w:t>
       </w:r>
-      <w:bookmarkEnd w:id="5"/>
+      <w:bookmarkEnd w:id="10"/>
     </w:p>
     <w:p>
       <w:pPr>
         <w:pStyle w:val="Heading3"/>
       </w:pPr>
-      <w:bookmarkStart w:id="6" w:name="_Toc24620170"/>
+      <w:bookmarkStart w:id="11" w:name="_Toc25009786"/>
       <w:r>
         <w:t>Desktop</w:t>
       </w:r>
-      <w:bookmarkEnd w:id="6"/>
+      <w:r>
+        <w:t xml:space="preserve"> 1920x1080</w:t>
+      </w:r>
+      <w:bookmarkEnd w:id="11"/>
     </w:p>
     <w:p>
       <w:r>
@@ -1463,64 +2304,10 @@
           <w:lang w:eastAsia="en-AU"/>
         </w:rPr>
         <w:drawing>
-          <wp:inline distT="0" distB="0" distL="0" distR="0" wp14:anchorId="6BFE075A" wp14:editId="3F0C9A42">
+          <wp:inline distT="0" distB="0" distL="0" distR="0" wp14:anchorId="61B3C160" wp14:editId="480E681A">
             <wp:extent cx="5731510" cy="4406265"/>
             <wp:effectExtent l="0" t="0" r="2540" b="0"/>
             <wp:docPr id="5" name="Picture 5"/>
-            <wp:cNvGraphicFramePr>
-              <a:graphicFrameLocks xmlns:a="http://schemas.openxmlformats.org/drawingml/2006/main" noChangeAspect="1"/>
-            </wp:cNvGraphicFramePr>
-            <a:graphic xmlns:a="http://schemas.openxmlformats.org/drawingml/2006/main">
-              <a:graphicData uri="http://schemas.openxmlformats.org/drawingml/2006/picture">
-                <pic:pic xmlns:pic="http://schemas.openxmlformats.org/drawingml/2006/picture">
-                  <pic:nvPicPr>
-                    <pic:cNvPr id="1" name=""/>
-                    <pic:cNvPicPr/>
-                  </pic:nvPicPr>
-                  <pic:blipFill>
-                    <a:blip r:embed="rId9"/>
-                    <a:stretch>
-                      <a:fillRect/>
-                    </a:stretch>
-                  </pic:blipFill>
-                  <pic:spPr>
-                    <a:xfrm>
-                      <a:off x="0" y="0"/>
-                      <a:ext cx="5731510" cy="4406265"/>
-                    </a:xfrm>
-                    <a:prstGeom prst="rect">
-                      <a:avLst/>
-                    </a:prstGeom>
-                  </pic:spPr>
-                </pic:pic>
-              </a:graphicData>
-            </a:graphic>
-          </wp:inline>
-        </w:drawing>
-      </w:r>
-    </w:p>
-    <w:p>
-      <w:pPr>
-        <w:pStyle w:val="Heading3"/>
-      </w:pPr>
-      <w:bookmarkStart w:id="7" w:name="_Toc24620171"/>
-      <w:r>
-        <w:lastRenderedPageBreak/>
-        <w:t>Tablet</w:t>
-      </w:r>
-      <w:bookmarkEnd w:id="7"/>
-    </w:p>
-    <w:p>
-      <w:r>
-        <w:rPr>
-          <w:noProof/>
-          <w:lang w:eastAsia="en-AU"/>
-        </w:rPr>
-        <w:drawing>
-          <wp:inline distT="0" distB="0" distL="0" distR="0" wp14:anchorId="6F46C450" wp14:editId="03DA67D1">
-            <wp:extent cx="5731510" cy="4565015"/>
-            <wp:effectExtent l="0" t="0" r="2540" b="6985"/>
-            <wp:docPr id="6" name="Picture 6"/>
             <wp:cNvGraphicFramePr>
               <a:graphicFrameLocks xmlns:a="http://schemas.openxmlformats.org/drawingml/2006/main" noChangeAspect="1"/>
             </wp:cNvGraphicFramePr>
@@ -1540,7 +2327,7 @@
                   <pic:spPr>
                     <a:xfrm>
                       <a:off x="0" y="0"/>
-                      <a:ext cx="5731510" cy="4565015"/>
+                      <a:ext cx="5731510" cy="4406265"/>
                     </a:xfrm>
                     <a:prstGeom prst="rect">
                       <a:avLst/>
@@ -1557,34 +2344,32 @@
       <w:pPr>
         <w:pStyle w:val="Heading3"/>
       </w:pPr>
-      <w:bookmarkStart w:id="8" w:name="_Toc24620172"/>
+      <w:bookmarkStart w:id="12" w:name="_Toc25009787"/>
+      <w:r>
+        <w:lastRenderedPageBreak/>
+        <w:t>Tablet</w:t>
+      </w:r>
+      <w:r>
+        <w:t xml:space="preserve"> </w:t>
+      </w:r>
+      <w:r>
+        <w:t>800 x 1280</w:t>
+      </w:r>
+      <w:r>
+        <w:t xml:space="preserve"> Portrait</w:t>
+      </w:r>
+      <w:bookmarkEnd w:id="12"/>
+    </w:p>
+    <w:p>
       <w:r>
         <w:rPr>
           <w:noProof/>
-          <w:lang w:eastAsia="en-AU"/>
         </w:rPr>
-        <w:lastRenderedPageBreak/>
         <w:drawing>
-          <wp:anchor distT="0" distB="0" distL="114300" distR="114300" simplePos="0" relativeHeight="251659264" behindDoc="1" locked="0" layoutInCell="1" allowOverlap="1">
-            <wp:simplePos x="0" y="0"/>
-            <wp:positionH relativeFrom="column">
-              <wp:posOffset>3180135</wp:posOffset>
-            </wp:positionH>
-            <wp:positionV relativeFrom="paragraph">
-              <wp:posOffset>202483</wp:posOffset>
-            </wp:positionV>
-            <wp:extent cx="2873375" cy="4436745"/>
-            <wp:effectExtent l="0" t="0" r="3175" b="1905"/>
-            <wp:wrapTight wrapText="bothSides">
-              <wp:wrapPolygon edited="0">
-                <wp:start x="0" y="0"/>
-                <wp:lineTo x="0" y="21517"/>
-                <wp:lineTo x="21481" y="21517"/>
-                <wp:lineTo x="21481" y="0"/>
-                <wp:lineTo x="0" y="0"/>
-              </wp:wrapPolygon>
-            </wp:wrapTight>
-            <wp:docPr id="7" name="Picture 7"/>
+          <wp:inline distT="0" distB="0" distL="0" distR="0" wp14:anchorId="31FF33AE" wp14:editId="4648AB19">
+            <wp:extent cx="5731510" cy="7802245"/>
+            <wp:effectExtent l="0" t="0" r="2540" b="8255"/>
+            <wp:docPr id="12" name="Picture 12"/>
             <wp:cNvGraphicFramePr>
               <a:graphicFrameLocks xmlns:a="http://schemas.openxmlformats.org/drawingml/2006/main" noChangeAspect="1"/>
             </wp:cNvGraphicFramePr>
@@ -1596,7 +2381,126 @@
                     <pic:cNvPicPr/>
                   </pic:nvPicPr>
                   <pic:blipFill>
-                    <a:blip r:embed="rId11">
+                    <a:blip r:embed="rId11"/>
+                    <a:stretch>
+                      <a:fillRect/>
+                    </a:stretch>
+                  </pic:blipFill>
+                  <pic:spPr>
+                    <a:xfrm>
+                      <a:off x="0" y="0"/>
+                      <a:ext cx="5731510" cy="7802245"/>
+                    </a:xfrm>
+                    <a:prstGeom prst="rect">
+                      <a:avLst/>
+                    </a:prstGeom>
+                  </pic:spPr>
+                </pic:pic>
+              </a:graphicData>
+            </a:graphic>
+          </wp:inline>
+        </w:drawing>
+      </w:r>
+    </w:p>
+    <w:p>
+      <w:pPr>
+        <w:pStyle w:val="Heading3"/>
+      </w:pPr>
+      <w:bookmarkStart w:id="13" w:name="_Toc25009788"/>
+      <w:r>
+        <w:lastRenderedPageBreak/>
+        <w:t>Tablet 1280x800</w:t>
+      </w:r>
+      <w:r>
+        <w:t xml:space="preserve"> Landscape</w:t>
+      </w:r>
+      <w:bookmarkEnd w:id="13"/>
+    </w:p>
+    <w:p>
+      <w:r>
+        <w:rPr>
+          <w:noProof/>
+        </w:rPr>
+        <w:drawing>
+          <wp:inline distT="0" distB="0" distL="0" distR="0" wp14:anchorId="3257B55D" wp14:editId="62833731">
+            <wp:extent cx="5731510" cy="3590290"/>
+            <wp:effectExtent l="0" t="0" r="2540" b="0"/>
+            <wp:docPr id="13" name="Picture 13"/>
+            <wp:cNvGraphicFramePr>
+              <a:graphicFrameLocks xmlns:a="http://schemas.openxmlformats.org/drawingml/2006/main" noChangeAspect="1"/>
+            </wp:cNvGraphicFramePr>
+            <a:graphic xmlns:a="http://schemas.openxmlformats.org/drawingml/2006/main">
+              <a:graphicData uri="http://schemas.openxmlformats.org/drawingml/2006/picture">
+                <pic:pic xmlns:pic="http://schemas.openxmlformats.org/drawingml/2006/picture">
+                  <pic:nvPicPr>
+                    <pic:cNvPr id="1" name=""/>
+                    <pic:cNvPicPr/>
+                  </pic:nvPicPr>
+                  <pic:blipFill>
+                    <a:blip r:embed="rId12"/>
+                    <a:stretch>
+                      <a:fillRect/>
+                    </a:stretch>
+                  </pic:blipFill>
+                  <pic:spPr>
+                    <a:xfrm>
+                      <a:off x="0" y="0"/>
+                      <a:ext cx="5731510" cy="3590290"/>
+                    </a:xfrm>
+                    <a:prstGeom prst="rect">
+                      <a:avLst/>
+                    </a:prstGeom>
+                  </pic:spPr>
+                </pic:pic>
+              </a:graphicData>
+            </a:graphic>
+          </wp:inline>
+        </w:drawing>
+      </w:r>
+    </w:p>
+    <w:p/>
+    <w:p>
+      <w:pPr>
+        <w:pStyle w:val="Heading3"/>
+      </w:pPr>
+      <w:bookmarkStart w:id="14" w:name="_Toc25009789"/>
+      <w:r>
+        <w:rPr>
+          <w:noProof/>
+        </w:rPr>
+        <w:drawing>
+          <wp:anchor distT="0" distB="0" distL="114300" distR="114300" simplePos="0" relativeHeight="251658240" behindDoc="1" locked="0" layoutInCell="1" allowOverlap="1" wp14:anchorId="7B6680A8" wp14:editId="51A60351">
+            <wp:simplePos x="0" y="0"/>
+            <wp:positionH relativeFrom="column">
+              <wp:posOffset>-518615</wp:posOffset>
+            </wp:positionH>
+            <wp:positionV relativeFrom="paragraph">
+              <wp:posOffset>211133</wp:posOffset>
+            </wp:positionV>
+            <wp:extent cx="2977600" cy="4436745"/>
+            <wp:effectExtent l="0" t="0" r="0" b="1905"/>
+            <wp:wrapTight wrapText="bothSides">
+              <wp:wrapPolygon edited="0">
+                <wp:start x="0" y="0"/>
+                <wp:lineTo x="0" y="21517"/>
+                <wp:lineTo x="21420" y="21517"/>
+                <wp:lineTo x="21420" y="0"/>
+                <wp:lineTo x="0" y="0"/>
+              </wp:wrapPolygon>
+            </wp:wrapTight>
+            <wp:docPr id="14" name="Picture 14"/>
+            <wp:cNvGraphicFramePr>
+              <a:graphicFrameLocks xmlns:a="http://schemas.openxmlformats.org/drawingml/2006/main" noChangeAspect="1"/>
+            </wp:cNvGraphicFramePr>
+            <a:graphic xmlns:a="http://schemas.openxmlformats.org/drawingml/2006/main">
+              <a:graphicData uri="http://schemas.openxmlformats.org/drawingml/2006/picture">
+                <pic:pic xmlns:pic="http://schemas.openxmlformats.org/drawingml/2006/picture">
+                  <pic:nvPicPr>
+                    <pic:cNvPr id="1" name=""/>
+                    <pic:cNvPicPr/>
+                  </pic:nvPicPr>
+                  <pic:blipFill>
+                    <a:blip r:embed="rId13">
                       <a:extLst>
                         <a:ext uri="{28A0092B-C50C-407E-A947-70E740481C1C}">
                           <a14:useLocalDpi xmlns:a14="http://schemas.microsoft.com/office/drawing/2010/main" val="0"/>
@@ -1610,7 +2514,7 @@
                   <pic:spPr>
                     <a:xfrm>
                       <a:off x="0" y="0"/>
-                      <a:ext cx="2873375" cy="4436745"/>
+                      <a:ext cx="2977600" cy="4436745"/>
                     </a:xfrm>
                     <a:prstGeom prst="rect">
                       <a:avLst/>
@@ -1625,159 +2529,48 @@
       <w:r>
         <w:t>Mobile</w:t>
       </w:r>
-      <w:bookmarkEnd w:id="8"/>
+      <w:r>
+        <w:t xml:space="preserve"> 375x667 </w:t>
+      </w:r>
+      <w:r>
+        <w:t xml:space="preserve">Portrait </w:t>
+      </w:r>
+      <w:r>
+        <w:t>e.g. Iphone 6</w:t>
+      </w:r>
+      <w:bookmarkEnd w:id="14"/>
+    </w:p>
+    <w:p/>
+    <w:p/>
+    <w:p/>
+    <w:p/>
+    <w:p/>
+    <w:p/>
+    <w:p/>
+    <w:p/>
+    <w:p/>
+    <w:p/>
+    <w:p>
+      <w:pPr>
+        <w:pStyle w:val="Heading3"/>
+      </w:pPr>
+      <w:bookmarkStart w:id="15" w:name="_Toc25009790"/>
+      <w:r>
+        <w:lastRenderedPageBreak/>
+        <w:t>Mobile 667x375 Landscape e.g. Iphone 6</w:t>
+      </w:r>
+      <w:bookmarkEnd w:id="15"/>
     </w:p>
     <w:p>
       <w:r>
         <w:rPr>
           <w:noProof/>
-          <w:lang w:eastAsia="en-AU"/>
         </w:rPr>
         <w:drawing>
-          <wp:anchor distT="0" distB="0" distL="114300" distR="114300" simplePos="0" relativeHeight="251658240" behindDoc="1" locked="0" layoutInCell="1" allowOverlap="1">
-            <wp:simplePos x="0" y="0"/>
-            <wp:positionH relativeFrom="column">
-              <wp:posOffset>0</wp:posOffset>
-            </wp:positionH>
-            <wp:positionV relativeFrom="paragraph">
-              <wp:posOffset>0</wp:posOffset>
-            </wp:positionV>
-            <wp:extent cx="2924810" cy="4516120"/>
-            <wp:effectExtent l="0" t="0" r="8890" b="0"/>
-            <wp:wrapTight wrapText="bothSides">
-              <wp:wrapPolygon edited="0">
-                <wp:start x="0" y="0"/>
-                <wp:lineTo x="0" y="21503"/>
-                <wp:lineTo x="21525" y="21503"/>
-                <wp:lineTo x="21525" y="0"/>
-                <wp:lineTo x="0" y="0"/>
-              </wp:wrapPolygon>
-            </wp:wrapTight>
-            <wp:docPr id="8" name="Picture 8"/>
-            <wp:cNvGraphicFramePr>
-              <a:graphicFrameLocks xmlns:a="http://schemas.openxmlformats.org/drawingml/2006/main" noChangeAspect="1"/>
-            </wp:cNvGraphicFramePr>
-            <a:graphic xmlns:a="http://schemas.openxmlformats.org/drawingml/2006/main">
-              <a:graphicData uri="http://schemas.openxmlformats.org/drawingml/2006/picture">
-                <pic:pic xmlns:pic="http://schemas.openxmlformats.org/drawingml/2006/picture">
-                  <pic:nvPicPr>
-                    <pic:cNvPr id="1" name=""/>
-                    <pic:cNvPicPr/>
-                  </pic:nvPicPr>
-                  <pic:blipFill>
-                    <a:blip r:embed="rId12">
-                      <a:extLst>
-                        <a:ext uri="{28A0092B-C50C-407E-A947-70E740481C1C}">
-                          <a14:useLocalDpi xmlns:a14="http://schemas.microsoft.com/office/drawing/2010/main" val="0"/>
-                        </a:ext>
-                      </a:extLst>
-                    </a:blip>
-                    <a:stretch>
-                      <a:fillRect/>
-                    </a:stretch>
-                  </pic:blipFill>
-                  <pic:spPr>
-                    <a:xfrm>
-                      <a:off x="0" y="0"/>
-                      <a:ext cx="2924810" cy="4516120"/>
-                    </a:xfrm>
-                    <a:prstGeom prst="rect">
-                      <a:avLst/>
-                    </a:prstGeom>
-                  </pic:spPr>
-                </pic:pic>
-              </a:graphicData>
-            </a:graphic>
-          </wp:anchor>
-        </w:drawing>
-      </w:r>
-    </w:p>
-    <w:p>
-      <w:pPr>
-        <w:pStyle w:val="Heading2"/>
-      </w:pPr>
-      <w:bookmarkStart w:id="9" w:name="_Toc24620173"/>
-      <w:r>
-        <w:lastRenderedPageBreak/>
-        <w:t>Frequent Search Chart</w:t>
-      </w:r>
-      <w:bookmarkEnd w:id="9"/>
-    </w:p>
-    <w:p>
-      <w:pPr>
-        <w:pStyle w:val="Heading3"/>
-      </w:pPr>
-      <w:bookmarkStart w:id="10" w:name="_Toc24620174"/>
-      <w:r>
-        <w:t>Desktop</w:t>
-      </w:r>
-      <w:bookmarkEnd w:id="10"/>
-    </w:p>
-    <w:p>
-      <w:r>
-        <w:rPr>
-          <w:noProof/>
-          <w:lang w:eastAsia="en-AU"/>
-        </w:rPr>
-        <w:drawing>
-          <wp:inline distT="0" distB="0" distL="0" distR="0" wp14:anchorId="68691489" wp14:editId="359C264E">
-            <wp:extent cx="5731510" cy="4406265"/>
-            <wp:effectExtent l="0" t="0" r="2540" b="0"/>
-            <wp:docPr id="9" name="Picture 9"/>
-            <wp:cNvGraphicFramePr>
-              <a:graphicFrameLocks xmlns:a="http://schemas.openxmlformats.org/drawingml/2006/main" noChangeAspect="1"/>
-            </wp:cNvGraphicFramePr>
-            <a:graphic xmlns:a="http://schemas.openxmlformats.org/drawingml/2006/main">
-              <a:graphicData uri="http://schemas.openxmlformats.org/drawingml/2006/picture">
-                <pic:pic xmlns:pic="http://schemas.openxmlformats.org/drawingml/2006/picture">
-                  <pic:nvPicPr>
-                    <pic:cNvPr id="1" name=""/>
-                    <pic:cNvPicPr/>
-                  </pic:nvPicPr>
-                  <pic:blipFill>
-                    <a:blip r:embed="rId13"/>
-                    <a:stretch>
-                      <a:fillRect/>
-                    </a:stretch>
-                  </pic:blipFill>
-                  <pic:spPr>
-                    <a:xfrm>
-                      <a:off x="0" y="0"/>
-                      <a:ext cx="5731510" cy="4406265"/>
-                    </a:xfrm>
-                    <a:prstGeom prst="rect">
-                      <a:avLst/>
-                    </a:prstGeom>
-                  </pic:spPr>
-                </pic:pic>
-              </a:graphicData>
-            </a:graphic>
-          </wp:inline>
-        </w:drawing>
-      </w:r>
-    </w:p>
-    <w:p>
-      <w:pPr>
-        <w:pStyle w:val="Heading3"/>
-      </w:pPr>
-      <w:bookmarkStart w:id="11" w:name="_Toc24620175"/>
-      <w:r>
-        <w:lastRenderedPageBreak/>
-        <w:t>Tablet</w:t>
-      </w:r>
-      <w:bookmarkEnd w:id="11"/>
-    </w:p>
-    <w:p>
-      <w:r>
-        <w:rPr>
-          <w:noProof/>
-          <w:lang w:eastAsia="en-AU"/>
-        </w:rPr>
-        <w:drawing>
-          <wp:inline distT="0" distB="0" distL="0" distR="0" wp14:anchorId="2A64FDEF" wp14:editId="325B1AC0">
-            <wp:extent cx="5731510" cy="4116705"/>
-            <wp:effectExtent l="0" t="0" r="2540" b="0"/>
-            <wp:docPr id="10" name="Picture 10"/>
+          <wp:inline distT="0" distB="0" distL="0" distR="0" wp14:anchorId="61E8215D" wp14:editId="2154DFE1">
+            <wp:extent cx="2927505" cy="1712794"/>
+            <wp:effectExtent l="0" t="0" r="6350" b="1905"/>
+            <wp:docPr id="17" name="Picture 17"/>
             <wp:cNvGraphicFramePr>
               <a:graphicFrameLocks xmlns:a="http://schemas.openxmlformats.org/drawingml/2006/main" noChangeAspect="1"/>
             </wp:cNvGraphicFramePr>
@@ -1797,7 +2590,7 @@
                   <pic:spPr>
                     <a:xfrm>
                       <a:off x="0" y="0"/>
-                      <a:ext cx="5731510" cy="4116705"/>
+                      <a:ext cx="2946587" cy="1723958"/>
                     </a:xfrm>
                     <a:prstGeom prst="rect">
                       <a:avLst/>
@@ -1810,16 +2603,29 @@
         </w:drawing>
       </w:r>
     </w:p>
+    <w:p/>
+    <w:p>
+      <w:pPr>
+        <w:pStyle w:val="Heading2"/>
+      </w:pPr>
+      <w:bookmarkStart w:id="16" w:name="_Toc25009791"/>
+      <w:r>
+        <w:t>Frequent Search Chart</w:t>
+      </w:r>
+      <w:bookmarkEnd w:id="16"/>
+    </w:p>
     <w:p>
       <w:pPr>
         <w:pStyle w:val="Heading3"/>
       </w:pPr>
-      <w:bookmarkStart w:id="12" w:name="_Toc24620176"/>
-      <w:r>
-        <w:lastRenderedPageBreak/>
-        <w:t>Mobile</w:t>
-      </w:r>
-      <w:bookmarkEnd w:id="12"/>
+      <w:bookmarkStart w:id="17" w:name="_Toc25009792"/>
+      <w:r>
+        <w:t>Desktop</w:t>
+      </w:r>
+      <w:r>
+        <w:t xml:space="preserve"> 1920x1080</w:t>
+      </w:r>
+      <w:bookmarkEnd w:id="17"/>
     </w:p>
     <w:p>
       <w:r>
@@ -1828,10 +2634,10 @@
           <w:lang w:eastAsia="en-AU"/>
         </w:rPr>
         <w:drawing>
-          <wp:inline distT="0" distB="0" distL="0" distR="0" wp14:anchorId="5F0EE169" wp14:editId="72FFBC0C">
-            <wp:extent cx="4782217" cy="7382905"/>
-            <wp:effectExtent l="0" t="0" r="0" b="8890"/>
-            <wp:docPr id="11" name="Picture 11"/>
+          <wp:inline distT="0" distB="0" distL="0" distR="0" wp14:anchorId="2DB26AE5" wp14:editId="30BB9E7F">
+            <wp:extent cx="5731510" cy="4406265"/>
+            <wp:effectExtent l="0" t="0" r="2540" b="0"/>
+            <wp:docPr id="9" name="Picture 9"/>
             <wp:cNvGraphicFramePr>
               <a:graphicFrameLocks xmlns:a="http://schemas.openxmlformats.org/drawingml/2006/main" noChangeAspect="1"/>
             </wp:cNvGraphicFramePr>
@@ -1851,7 +2657,7 @@
                   <pic:spPr>
                     <a:xfrm>
                       <a:off x="0" y="0"/>
-                      <a:ext cx="4782217" cy="7382905"/>
+                      <a:ext cx="5731510" cy="4406265"/>
                     </a:xfrm>
                     <a:prstGeom prst="rect">
                       <a:avLst/>
@@ -1866,8 +2672,224 @@
     </w:p>
     <w:p>
       <w:pPr>
-        <w:pStyle w:val="Heading1"/>
-      </w:pPr>
+        <w:pStyle w:val="Heading3"/>
+      </w:pPr>
+      <w:bookmarkStart w:id="18" w:name="_Toc25009793"/>
+      <w:r>
+        <w:lastRenderedPageBreak/>
+        <w:t>Tablet</w:t>
+      </w:r>
+      <w:r>
+        <w:t xml:space="preserve"> 1280x800</w:t>
+      </w:r>
+      <w:r>
+        <w:t xml:space="preserve"> Landscape</w:t>
+      </w:r>
+      <w:bookmarkEnd w:id="18"/>
+    </w:p>
+    <w:p>
+      <w:r>
+        <w:rPr>
+          <w:noProof/>
+        </w:rPr>
+        <w:drawing>
+          <wp:inline distT="0" distB="0" distL="0" distR="0" wp14:anchorId="617FC68F" wp14:editId="3583AFB6">
+            <wp:extent cx="5731510" cy="3590290"/>
+            <wp:effectExtent l="0" t="0" r="2540" b="0"/>
+            <wp:docPr id="19" name="Picture 19"/>
+            <wp:cNvGraphicFramePr>
+              <a:graphicFrameLocks xmlns:a="http://schemas.openxmlformats.org/drawingml/2006/main" noChangeAspect="1"/>
+            </wp:cNvGraphicFramePr>
+            <a:graphic xmlns:a="http://schemas.openxmlformats.org/drawingml/2006/main">
+              <a:graphicData uri="http://schemas.openxmlformats.org/drawingml/2006/picture">
+                <pic:pic xmlns:pic="http://schemas.openxmlformats.org/drawingml/2006/picture">
+                  <pic:nvPicPr>
+                    <pic:cNvPr id="1" name=""/>
+                    <pic:cNvPicPr/>
+                  </pic:nvPicPr>
+                  <pic:blipFill>
+                    <a:blip r:embed="rId16"/>
+                    <a:stretch>
+                      <a:fillRect/>
+                    </a:stretch>
+                  </pic:blipFill>
+                  <pic:spPr>
+                    <a:xfrm>
+                      <a:off x="0" y="0"/>
+                      <a:ext cx="5731510" cy="3590290"/>
+                    </a:xfrm>
+                    <a:prstGeom prst="rect">
+                      <a:avLst/>
+                    </a:prstGeom>
+                  </pic:spPr>
+                </pic:pic>
+              </a:graphicData>
+            </a:graphic>
+          </wp:inline>
+        </w:drawing>
+      </w:r>
+    </w:p>
+    <w:p>
+      <w:pPr>
+        <w:pStyle w:val="Heading3"/>
+      </w:pPr>
+      <w:bookmarkStart w:id="19" w:name="_Toc25009794"/>
+      <w:r>
+        <w:lastRenderedPageBreak/>
+        <w:t>Tablet 1280x800 Portrait</w:t>
+      </w:r>
+      <w:bookmarkEnd w:id="19"/>
+    </w:p>
+    <w:p>
+      <w:r>
+        <w:rPr>
+          <w:noProof/>
+        </w:rPr>
+        <w:drawing>
+          <wp:inline distT="0" distB="0" distL="0" distR="0" wp14:anchorId="03E94763" wp14:editId="5B239D0F">
+            <wp:extent cx="3622201" cy="4967785"/>
+            <wp:effectExtent l="0" t="0" r="0" b="4445"/>
+            <wp:docPr id="18" name="Picture 18"/>
+            <wp:cNvGraphicFramePr>
+              <a:graphicFrameLocks xmlns:a="http://schemas.openxmlformats.org/drawingml/2006/main" noChangeAspect="1"/>
+            </wp:cNvGraphicFramePr>
+            <a:graphic xmlns:a="http://schemas.openxmlformats.org/drawingml/2006/main">
+              <a:graphicData uri="http://schemas.openxmlformats.org/drawingml/2006/picture">
+                <pic:pic xmlns:pic="http://schemas.openxmlformats.org/drawingml/2006/picture">
+                  <pic:nvPicPr>
+                    <pic:cNvPr id="1" name=""/>
+                    <pic:cNvPicPr/>
+                  </pic:nvPicPr>
+                  <pic:blipFill>
+                    <a:blip r:embed="rId17"/>
+                    <a:stretch>
+                      <a:fillRect/>
+                    </a:stretch>
+                  </pic:blipFill>
+                  <pic:spPr>
+                    <a:xfrm>
+                      <a:off x="0" y="0"/>
+                      <a:ext cx="3625561" cy="4972393"/>
+                    </a:xfrm>
+                    <a:prstGeom prst="rect">
+                      <a:avLst/>
+                    </a:prstGeom>
+                  </pic:spPr>
+                </pic:pic>
+              </a:graphicData>
+            </a:graphic>
+          </wp:inline>
+        </w:drawing>
+      </w:r>
+    </w:p>
+    <w:p>
+      <w:pPr>
+        <w:pStyle w:val="Heading3"/>
+      </w:pPr>
+    </w:p>
+    <w:p>
+      <w:pPr>
+        <w:pStyle w:val="Heading3"/>
+      </w:pPr>
+      <w:bookmarkStart w:id="20" w:name="_Toc25009795"/>
+      <w:r>
+        <w:t>Mobile 375x667 Portrait e.g. Iphone 6</w:t>
+      </w:r>
+      <w:bookmarkEnd w:id="20"/>
+    </w:p>
+    <w:p>
+      <w:r>
+        <w:rPr>
+          <w:noProof/>
+        </w:rPr>
+        <w:drawing>
+          <wp:inline distT="0" distB="0" distL="0" distR="0" wp14:anchorId="22669927" wp14:editId="550E2690">
+            <wp:extent cx="3159968" cy="4708478"/>
+            <wp:effectExtent l="0" t="0" r="2540" b="0"/>
+            <wp:docPr id="21" name="Picture 21"/>
+            <wp:cNvGraphicFramePr>
+              <a:graphicFrameLocks xmlns:a="http://schemas.openxmlformats.org/drawingml/2006/main" noChangeAspect="1"/>
+            </wp:cNvGraphicFramePr>
+            <a:graphic xmlns:a="http://schemas.openxmlformats.org/drawingml/2006/main">
+              <a:graphicData uri="http://schemas.openxmlformats.org/drawingml/2006/picture">
+                <pic:pic xmlns:pic="http://schemas.openxmlformats.org/drawingml/2006/picture">
+                  <pic:nvPicPr>
+                    <pic:cNvPr id="1" name=""/>
+                    <pic:cNvPicPr/>
+                  </pic:nvPicPr>
+                  <pic:blipFill>
+                    <a:blip r:embed="rId18"/>
+                    <a:stretch>
+                      <a:fillRect/>
+                    </a:stretch>
+                  </pic:blipFill>
+                  <pic:spPr>
+                    <a:xfrm>
+                      <a:off x="0" y="0"/>
+                      <a:ext cx="3167934" cy="4720348"/>
+                    </a:xfrm>
+                    <a:prstGeom prst="rect">
+                      <a:avLst/>
+                    </a:prstGeom>
+                  </pic:spPr>
+                </pic:pic>
+              </a:graphicData>
+            </a:graphic>
+          </wp:inline>
+        </w:drawing>
+      </w:r>
+    </w:p>
+    <w:p>
+      <w:pPr>
+        <w:pStyle w:val="Heading3"/>
+      </w:pPr>
+      <w:bookmarkStart w:id="21" w:name="_Toc25009796"/>
+      <w:r>
+        <w:t>Mobile 667x375 Landscape e.g. Iphone 6</w:t>
+      </w:r>
+      <w:bookmarkEnd w:id="21"/>
+    </w:p>
+    <w:p>
+      <w:r>
+        <w:rPr>
+          <w:noProof/>
+        </w:rPr>
+        <w:drawing>
+          <wp:inline distT="0" distB="0" distL="0" distR="0" wp14:anchorId="163BC500" wp14:editId="4DB4AFAA">
+            <wp:extent cx="4661501" cy="2627194"/>
+            <wp:effectExtent l="0" t="0" r="6350" b="1905"/>
+            <wp:docPr id="22" name="Picture 22"/>
+            <wp:cNvGraphicFramePr>
+              <a:graphicFrameLocks xmlns:a="http://schemas.openxmlformats.org/drawingml/2006/main" noChangeAspect="1"/>
+            </wp:cNvGraphicFramePr>
+            <a:graphic xmlns:a="http://schemas.openxmlformats.org/drawingml/2006/main">
+              <a:graphicData uri="http://schemas.openxmlformats.org/drawingml/2006/picture">
+                <pic:pic xmlns:pic="http://schemas.openxmlformats.org/drawingml/2006/picture">
+                  <pic:nvPicPr>
+                    <pic:cNvPr id="1" name=""/>
+                    <pic:cNvPicPr/>
+                  </pic:nvPicPr>
+                  <pic:blipFill>
+                    <a:blip r:embed="rId19"/>
+                    <a:stretch>
+                      <a:fillRect/>
+                    </a:stretch>
+                  </pic:blipFill>
+                  <pic:spPr>
+                    <a:xfrm>
+                      <a:off x="0" y="0"/>
+                      <a:ext cx="4666619" cy="2630078"/>
+                    </a:xfrm>
+                    <a:prstGeom prst="rect">
+                      <a:avLst/>
+                    </a:prstGeom>
+                  </pic:spPr>
+                </pic:pic>
+              </a:graphicData>
+            </a:graphic>
+          </wp:inline>
+        </w:drawing>
+      </w:r>
     </w:p>
     <w:sectPr>
       <w:pgSz w:w="11906" w:h="16838"/>
@@ -1879,8 +2901,361 @@
 </w:document>
 </file>
 
+<file path=word/numbering.xml><?xml version="1.0" encoding="utf-8"?>
+<w:numbering xmlns:wpc="http://schemas.microsoft.com/office/word/2010/wordprocessingCanvas" xmlns:cx="http://schemas.microsoft.com/office/drawing/2014/chartex" xmlns:cx1="http://schemas.microsoft.com/office/drawing/2015/9/8/chartex" xmlns:cx2="http://schemas.microsoft.com/office/drawing/2015/10/21/chartex" xmlns:cx3="http://schemas.microsoft.com/office/drawing/2016/5/9/chartex" xmlns:cx4="http://schemas.microsoft.com/office/drawing/2016/5/10/chartex" xmlns:cx5="http://schemas.microsoft.com/office/drawing/2016/5/11/chartex" xmlns:cx6="http://schemas.microsoft.com/office/drawing/2016/5/12/chartex" xmlns:cx7="http://schemas.microsoft.com/office/drawing/2016/5/13/chartex" xmlns:cx8="http://schemas.microsoft.com/office/drawing/2016/5/14/chartex" xmlns:mc="http://schemas.openxmlformats.org/markup-compatibility/2006" xmlns:aink="http://schemas.microsoft.com/office/drawing/2016/ink" xmlns:am3d="http://schemas.microsoft.com/office/drawing/2017/model3d" xmlns:o="urn:schemas-microsoft-com:office:office" xmlns:r="http://schemas.openxmlformats.org/officeDocument/2006/relationships" xmlns:m="http://schemas.openxmlformats.org/officeDocument/2006/math" xmlns:v="urn:schemas-microsoft-com:vml" xmlns:wp14="http://schemas.microsoft.com/office/word/2010/wordprocessingDrawing" xmlns:wp="http://schemas.openxmlformats.org/drawingml/2006/wordprocessingDrawing" xmlns:w10="urn:schemas-microsoft-com:office:word" xmlns:w="http://schemas.openxmlformats.org/wordprocessingml/2006/main" xmlns:w14="http://schemas.microsoft.com/office/word/2010/wordml" xmlns:w15="http://schemas.microsoft.com/office/word/2012/wordml" xmlns:w16cid="http://schemas.microsoft.com/office/word/2016/wordml/cid" xmlns:w16se="http://schemas.microsoft.com/office/word/2015/wordml/symex" xmlns:wpg="http://schemas.microsoft.com/office/word/2010/wordprocessingGroup" xmlns:wpi="http://schemas.microsoft.com/office/word/2010/wordprocessingInk" xmlns:wne="http://schemas.microsoft.com/office/word/2006/wordml" xmlns:wps="http://schemas.microsoft.com/office/word/2010/wordprocessingShape" mc:Ignorable="w14 w15 w16se w16cid wp14">
+  <w:abstractNum w:abstractNumId="0" w15:restartNumberingAfterBreak="0">
+    <w:nsid w:val="232E4F24"/>
+    <w:multiLevelType w:val="hybridMultilevel"/>
+    <w:tmpl w:val="C5D2B47A"/>
+    <w:lvl w:ilvl="0" w:tplc="0C090001">
+      <w:start w:val="1"/>
+      <w:numFmt w:val="bullet"/>
+      <w:lvlText w:val=""/>
+      <w:lvlJc w:val="left"/>
+      <w:pPr>
+        <w:ind w:left="720" w:hanging="360"/>
+      </w:pPr>
+      <w:rPr>
+        <w:rFonts w:ascii="Symbol" w:hAnsi="Symbol" w:hint="default"/>
+      </w:rPr>
+    </w:lvl>
+    <w:lvl w:ilvl="1" w:tplc="0C090003" w:tentative="1">
+      <w:start w:val="1"/>
+      <w:numFmt w:val="bullet"/>
+      <w:lvlText w:val="o"/>
+      <w:lvlJc w:val="left"/>
+      <w:pPr>
+        <w:ind w:left="1440" w:hanging="360"/>
+      </w:pPr>
+      <w:rPr>
+        <w:rFonts w:ascii="Courier New" w:hAnsi="Courier New" w:cs="Courier New" w:hint="default"/>
+      </w:rPr>
+    </w:lvl>
+    <w:lvl w:ilvl="2" w:tplc="0C090005" w:tentative="1">
+      <w:start w:val="1"/>
+      <w:numFmt w:val="bullet"/>
+      <w:lvlText w:val=""/>
+      <w:lvlJc w:val="left"/>
+      <w:pPr>
+        <w:ind w:left="2160" w:hanging="360"/>
+      </w:pPr>
+      <w:rPr>
+        <w:rFonts w:ascii="Wingdings" w:hAnsi="Wingdings" w:hint="default"/>
+      </w:rPr>
+    </w:lvl>
+    <w:lvl w:ilvl="3" w:tplc="0C090001" w:tentative="1">
+      <w:start w:val="1"/>
+      <w:numFmt w:val="bullet"/>
+      <w:lvlText w:val=""/>
+      <w:lvlJc w:val="left"/>
+      <w:pPr>
+        <w:ind w:left="2880" w:hanging="360"/>
+      </w:pPr>
+      <w:rPr>
+        <w:rFonts w:ascii="Symbol" w:hAnsi="Symbol" w:hint="default"/>
+      </w:rPr>
+    </w:lvl>
+    <w:lvl w:ilvl="4" w:tplc="0C090003" w:tentative="1">
+      <w:start w:val="1"/>
+      <w:numFmt w:val="bullet"/>
+      <w:lvlText w:val="o"/>
+      <w:lvlJc w:val="left"/>
+      <w:pPr>
+        <w:ind w:left="3600" w:hanging="360"/>
+      </w:pPr>
+      <w:rPr>
+        <w:rFonts w:ascii="Courier New" w:hAnsi="Courier New" w:cs="Courier New" w:hint="default"/>
+      </w:rPr>
+    </w:lvl>
+    <w:lvl w:ilvl="5" w:tplc="0C090005" w:tentative="1">
+      <w:start w:val="1"/>
+      <w:numFmt w:val="bullet"/>
+      <w:lvlText w:val=""/>
+      <w:lvlJc w:val="left"/>
+      <w:pPr>
+        <w:ind w:left="4320" w:hanging="360"/>
+      </w:pPr>
+      <w:rPr>
+        <w:rFonts w:ascii="Wingdings" w:hAnsi="Wingdings" w:hint="default"/>
+      </w:rPr>
+    </w:lvl>
+    <w:lvl w:ilvl="6" w:tplc="0C090001" w:tentative="1">
+      <w:start w:val="1"/>
+      <w:numFmt w:val="bullet"/>
+      <w:lvlText w:val=""/>
+      <w:lvlJc w:val="left"/>
+      <w:pPr>
+        <w:ind w:left="5040" w:hanging="360"/>
+      </w:pPr>
+      <w:rPr>
+        <w:rFonts w:ascii="Symbol" w:hAnsi="Symbol" w:hint="default"/>
+      </w:rPr>
+    </w:lvl>
+    <w:lvl w:ilvl="7" w:tplc="0C090003" w:tentative="1">
+      <w:start w:val="1"/>
+      <w:numFmt w:val="bullet"/>
+      <w:lvlText w:val="o"/>
+      <w:lvlJc w:val="left"/>
+      <w:pPr>
+        <w:ind w:left="5760" w:hanging="360"/>
+      </w:pPr>
+      <w:rPr>
+        <w:rFonts w:ascii="Courier New" w:hAnsi="Courier New" w:cs="Courier New" w:hint="default"/>
+      </w:rPr>
+    </w:lvl>
+    <w:lvl w:ilvl="8" w:tplc="0C090005" w:tentative="1">
+      <w:start w:val="1"/>
+      <w:numFmt w:val="bullet"/>
+      <w:lvlText w:val=""/>
+      <w:lvlJc w:val="left"/>
+      <w:pPr>
+        <w:ind w:left="6480" w:hanging="360"/>
+      </w:pPr>
+      <w:rPr>
+        <w:rFonts w:ascii="Wingdings" w:hAnsi="Wingdings" w:hint="default"/>
+      </w:rPr>
+    </w:lvl>
+  </w:abstractNum>
+  <w:abstractNum w:abstractNumId="1" w15:restartNumberingAfterBreak="0">
+    <w:nsid w:val="3E5B5B44"/>
+    <w:multiLevelType w:val="hybridMultilevel"/>
+    <w:tmpl w:val="222A2F3C"/>
+    <w:lvl w:ilvl="0" w:tplc="0C090001">
+      <w:start w:val="1"/>
+      <w:numFmt w:val="bullet"/>
+      <w:lvlText w:val=""/>
+      <w:lvlJc w:val="left"/>
+      <w:pPr>
+        <w:ind w:left="720" w:hanging="360"/>
+      </w:pPr>
+      <w:rPr>
+        <w:rFonts w:ascii="Symbol" w:hAnsi="Symbol" w:hint="default"/>
+      </w:rPr>
+    </w:lvl>
+    <w:lvl w:ilvl="1" w:tplc="0C090003" w:tentative="1">
+      <w:start w:val="1"/>
+      <w:numFmt w:val="bullet"/>
+      <w:lvlText w:val="o"/>
+      <w:lvlJc w:val="left"/>
+      <w:pPr>
+        <w:ind w:left="1440" w:hanging="360"/>
+      </w:pPr>
+      <w:rPr>
+        <w:rFonts w:ascii="Courier New" w:hAnsi="Courier New" w:cs="Courier New" w:hint="default"/>
+      </w:rPr>
+    </w:lvl>
+    <w:lvl w:ilvl="2" w:tplc="0C090005" w:tentative="1">
+      <w:start w:val="1"/>
+      <w:numFmt w:val="bullet"/>
+      <w:lvlText w:val=""/>
+      <w:lvlJc w:val="left"/>
+      <w:pPr>
+        <w:ind w:left="2160" w:hanging="360"/>
+      </w:pPr>
+      <w:rPr>
+        <w:rFonts w:ascii="Wingdings" w:hAnsi="Wingdings" w:hint="default"/>
+      </w:rPr>
+    </w:lvl>
+    <w:lvl w:ilvl="3" w:tplc="0C090001" w:tentative="1">
+      <w:start w:val="1"/>
+      <w:numFmt w:val="bullet"/>
+      <w:lvlText w:val=""/>
+      <w:lvlJc w:val="left"/>
+      <w:pPr>
+        <w:ind w:left="2880" w:hanging="360"/>
+      </w:pPr>
+      <w:rPr>
+        <w:rFonts w:ascii="Symbol" w:hAnsi="Symbol" w:hint="default"/>
+      </w:rPr>
+    </w:lvl>
+    <w:lvl w:ilvl="4" w:tplc="0C090003" w:tentative="1">
+      <w:start w:val="1"/>
+      <w:numFmt w:val="bullet"/>
+      <w:lvlText w:val="o"/>
+      <w:lvlJc w:val="left"/>
+      <w:pPr>
+        <w:ind w:left="3600" w:hanging="360"/>
+      </w:pPr>
+      <w:rPr>
+        <w:rFonts w:ascii="Courier New" w:hAnsi="Courier New" w:cs="Courier New" w:hint="default"/>
+      </w:rPr>
+    </w:lvl>
+    <w:lvl w:ilvl="5" w:tplc="0C090005" w:tentative="1">
+      <w:start w:val="1"/>
+      <w:numFmt w:val="bullet"/>
+      <w:lvlText w:val=""/>
+      <w:lvlJc w:val="left"/>
+      <w:pPr>
+        <w:ind w:left="4320" w:hanging="360"/>
+      </w:pPr>
+      <w:rPr>
+        <w:rFonts w:ascii="Wingdings" w:hAnsi="Wingdings" w:hint="default"/>
+      </w:rPr>
+    </w:lvl>
+    <w:lvl w:ilvl="6" w:tplc="0C090001" w:tentative="1">
+      <w:start w:val="1"/>
+      <w:numFmt w:val="bullet"/>
+      <w:lvlText w:val=""/>
+      <w:lvlJc w:val="left"/>
+      <w:pPr>
+        <w:ind w:left="5040" w:hanging="360"/>
+      </w:pPr>
+      <w:rPr>
+        <w:rFonts w:ascii="Symbol" w:hAnsi="Symbol" w:hint="default"/>
+      </w:rPr>
+    </w:lvl>
+    <w:lvl w:ilvl="7" w:tplc="0C090003" w:tentative="1">
+      <w:start w:val="1"/>
+      <w:numFmt w:val="bullet"/>
+      <w:lvlText w:val="o"/>
+      <w:lvlJc w:val="left"/>
+      <w:pPr>
+        <w:ind w:left="5760" w:hanging="360"/>
+      </w:pPr>
+      <w:rPr>
+        <w:rFonts w:ascii="Courier New" w:hAnsi="Courier New" w:cs="Courier New" w:hint="default"/>
+      </w:rPr>
+    </w:lvl>
+    <w:lvl w:ilvl="8" w:tplc="0C090005" w:tentative="1">
+      <w:start w:val="1"/>
+      <w:numFmt w:val="bullet"/>
+      <w:lvlText w:val=""/>
+      <w:lvlJc w:val="left"/>
+      <w:pPr>
+        <w:ind w:left="6480" w:hanging="360"/>
+      </w:pPr>
+      <w:rPr>
+        <w:rFonts w:ascii="Wingdings" w:hAnsi="Wingdings" w:hint="default"/>
+      </w:rPr>
+    </w:lvl>
+  </w:abstractNum>
+  <w:abstractNum w:abstractNumId="2" w15:restartNumberingAfterBreak="0">
+    <w:nsid w:val="43084509"/>
+    <w:multiLevelType w:val="hybridMultilevel"/>
+    <w:tmpl w:val="540A66DA"/>
+    <w:lvl w:ilvl="0" w:tplc="0C090001">
+      <w:start w:val="1"/>
+      <w:numFmt w:val="bullet"/>
+      <w:lvlText w:val=""/>
+      <w:lvlJc w:val="left"/>
+      <w:pPr>
+        <w:ind w:left="720" w:hanging="360"/>
+      </w:pPr>
+      <w:rPr>
+        <w:rFonts w:ascii="Symbol" w:hAnsi="Symbol" w:hint="default"/>
+      </w:rPr>
+    </w:lvl>
+    <w:lvl w:ilvl="1" w:tplc="0C090003" w:tentative="1">
+      <w:start w:val="1"/>
+      <w:numFmt w:val="bullet"/>
+      <w:lvlText w:val="o"/>
+      <w:lvlJc w:val="left"/>
+      <w:pPr>
+        <w:ind w:left="1440" w:hanging="360"/>
+      </w:pPr>
+      <w:rPr>
+        <w:rFonts w:ascii="Courier New" w:hAnsi="Courier New" w:cs="Courier New" w:hint="default"/>
+      </w:rPr>
+    </w:lvl>
+    <w:lvl w:ilvl="2" w:tplc="0C090005" w:tentative="1">
+      <w:start w:val="1"/>
+      <w:numFmt w:val="bullet"/>
+      <w:lvlText w:val=""/>
+      <w:lvlJc w:val="left"/>
+      <w:pPr>
+        <w:ind w:left="2160" w:hanging="360"/>
+      </w:pPr>
+      <w:rPr>
+        <w:rFonts w:ascii="Wingdings" w:hAnsi="Wingdings" w:hint="default"/>
+      </w:rPr>
+    </w:lvl>
+    <w:lvl w:ilvl="3" w:tplc="0C090001" w:tentative="1">
+      <w:start w:val="1"/>
+      <w:numFmt w:val="bullet"/>
+      <w:lvlText w:val=""/>
+      <w:lvlJc w:val="left"/>
+      <w:pPr>
+        <w:ind w:left="2880" w:hanging="360"/>
+      </w:pPr>
+      <w:rPr>
+        <w:rFonts w:ascii="Symbol" w:hAnsi="Symbol" w:hint="default"/>
+      </w:rPr>
+    </w:lvl>
+    <w:lvl w:ilvl="4" w:tplc="0C090003" w:tentative="1">
+      <w:start w:val="1"/>
+      <w:numFmt w:val="bullet"/>
+      <w:lvlText w:val="o"/>
+      <w:lvlJc w:val="left"/>
+      <w:pPr>
+        <w:ind w:left="3600" w:hanging="360"/>
+      </w:pPr>
+      <w:rPr>
+        <w:rFonts w:ascii="Courier New" w:hAnsi="Courier New" w:cs="Courier New" w:hint="default"/>
+      </w:rPr>
+    </w:lvl>
+    <w:lvl w:ilvl="5" w:tplc="0C090005" w:tentative="1">
+      <w:start w:val="1"/>
+      <w:numFmt w:val="bullet"/>
+      <w:lvlText w:val=""/>
+      <w:lvlJc w:val="left"/>
+      <w:pPr>
+        <w:ind w:left="4320" w:hanging="360"/>
+      </w:pPr>
+      <w:rPr>
+        <w:rFonts w:ascii="Wingdings" w:hAnsi="Wingdings" w:hint="default"/>
+      </w:rPr>
+    </w:lvl>
+    <w:lvl w:ilvl="6" w:tplc="0C090001" w:tentative="1">
+      <w:start w:val="1"/>
+      <w:numFmt w:val="bullet"/>
+      <w:lvlText w:val=""/>
+      <w:lvlJc w:val="left"/>
+      <w:pPr>
+        <w:ind w:left="5040" w:hanging="360"/>
+      </w:pPr>
+      <w:rPr>
+        <w:rFonts w:ascii="Symbol" w:hAnsi="Symbol" w:hint="default"/>
+      </w:rPr>
+    </w:lvl>
+    <w:lvl w:ilvl="7" w:tplc="0C090003" w:tentative="1">
+      <w:start w:val="1"/>
+      <w:numFmt w:val="bullet"/>
+      <w:lvlText w:val="o"/>
+      <w:lvlJc w:val="left"/>
+      <w:pPr>
+        <w:ind w:left="5760" w:hanging="360"/>
+      </w:pPr>
+      <w:rPr>
+        <w:rFonts w:ascii="Courier New" w:hAnsi="Courier New" w:cs="Courier New" w:hint="default"/>
+      </w:rPr>
+    </w:lvl>
+    <w:lvl w:ilvl="8" w:tplc="0C090005" w:tentative="1">
+      <w:start w:val="1"/>
+      <w:numFmt w:val="bullet"/>
+      <w:lvlText w:val=""/>
+      <w:lvlJc w:val="left"/>
+      <w:pPr>
+        <w:ind w:left="6480" w:hanging="360"/>
+      </w:pPr>
+      <w:rPr>
+        <w:rFonts w:ascii="Wingdings" w:hAnsi="Wingdings" w:hint="default"/>
+      </w:rPr>
+    </w:lvl>
+  </w:abstractNum>
+  <w:num w:numId="1">
+    <w:abstractNumId w:val="1"/>
+  </w:num>
+  <w:num w:numId="2">
+    <w:abstractNumId w:val="2"/>
+  </w:num>
+  <w:num w:numId="3">
+    <w:abstractNumId w:val="0"/>
+  </w:num>
+</w:numbering>
+</file>
+
 <file path=word/styles.xml><?xml version="1.0" encoding="utf-8"?>
-<w:styles xmlns:mc="http://schemas.openxmlformats.org/markup-compatibility/2006" xmlns:r="http://schemas.openxmlformats.org/officeDocument/2006/relationships" xmlns:w="http://schemas.openxmlformats.org/wordprocessingml/2006/main" xmlns:w14="http://schemas.microsoft.com/office/word/2010/wordml" xmlns:w15="http://schemas.microsoft.com/office/word/2012/wordml" xmlns:w16se="http://schemas.microsoft.com/office/word/2015/wordml/symex" mc:Ignorable="w14 w15 w16se">
+<w:styles xmlns:mc="http://schemas.openxmlformats.org/markup-compatibility/2006" xmlns:r="http://schemas.openxmlformats.org/officeDocument/2006/relationships" xmlns:w="http://schemas.openxmlformats.org/wordprocessingml/2006/main" xmlns:w14="http://schemas.microsoft.com/office/word/2010/wordml" xmlns:w15="http://schemas.microsoft.com/office/word/2012/wordml" xmlns:w16cid="http://schemas.microsoft.com/office/word/2016/wordml/cid" xmlns:w16se="http://schemas.microsoft.com/office/word/2015/wordml/symex" mc:Ignorable="w14 w15 w16se w16cid">
   <w:docDefaults>
     <w:rPrDefault>
       <w:rPr>
@@ -1896,7 +3271,7 @@
       </w:pPr>
     </w:pPrDefault>
   </w:docDefaults>
-  <w:latentStyles w:defLockedState="0" w:defUIPriority="99" w:defSemiHidden="0" w:defUnhideWhenUsed="0" w:defQFormat="0" w:count="371">
+  <w:latentStyles w:defLockedState="0" w:defUIPriority="99" w:defSemiHidden="0" w:defUnhideWhenUsed="0" w:defQFormat="0" w:count="376">
     <w:lsdException w:name="Normal" w:uiPriority="0" w:qFormat="1"/>
     <w:lsdException w:name="heading 1" w:uiPriority="9" w:qFormat="1"/>
     <w:lsdException w:name="heading 2" w:semiHidden="1" w:uiPriority="9" w:unhideWhenUsed="1" w:qFormat="1"/>
@@ -2268,6 +3643,11 @@
     <w:lsdException w:name="List Table 5 Dark Accent 6" w:uiPriority="50"/>
     <w:lsdException w:name="List Table 6 Colorful Accent 6" w:uiPriority="51"/>
     <w:lsdException w:name="List Table 7 Colorful Accent 6" w:uiPriority="52"/>
+    <w:lsdException w:name="Mention" w:semiHidden="1" w:unhideWhenUsed="1"/>
+    <w:lsdException w:name="Smart Hyperlink" w:semiHidden="1" w:unhideWhenUsed="1"/>
+    <w:lsdException w:name="Hashtag" w:semiHidden="1" w:unhideWhenUsed="1"/>
+    <w:lsdException w:name="Unresolved Mention" w:semiHidden="1" w:unhideWhenUsed="1"/>
+    <w:lsdException w:name="Smart Link" w:semiHidden="1" w:unhideWhenUsed="1"/>
   </w:latentStyles>
   <w:style w:type="paragraph" w:default="1" w:styleId="Normal">
     <w:name w:val="Normal"/>
@@ -2520,6 +3900,17 @@
       <w:color w:val="0563C1" w:themeColor="hyperlink"/>
       <w:u w:val="single"/>
     </w:rPr>
+  </w:style>
+  <w:style w:type="paragraph" w:styleId="ListParagraph">
+    <w:name w:val="List Paragraph"/>
+    <w:basedOn w:val="Normal"/>
+    <w:uiPriority w:val="34"/>
+    <w:qFormat/>
+    <w:rsid w:val="00730D34"/>
+    <w:pPr>
+      <w:ind w:left="720"/>
+      <w:contextualSpacing/>
+    </w:pPr>
   </w:style>
 </w:styles>
 </file>
@@ -2790,7 +4181,7 @@
 </file>
 
 <file path=customXml/itemProps1.xml><?xml version="1.0" encoding="utf-8"?>
-<ds:datastoreItem xmlns:ds="http://schemas.openxmlformats.org/officeDocument/2006/customXml" ds:itemID="{CB2010E3-29AD-4EE3-B145-F1E5C8EAC1C9}">
+<ds:datastoreItem xmlns:ds="http://schemas.openxmlformats.org/officeDocument/2006/customXml" ds:itemID="{2A773D10-DE2F-4C64-A646-F7C100F04AB1}">
   <ds:schemaRefs>
     <ds:schemaRef ds:uri="http://schemas.openxmlformats.org/officeDocument/2006/bibliography"/>
   </ds:schemaRefs>

</xml_diff>